<commit_message>
Subo Armado de User Stories.docx actualizado.
</commit_message>
<xml_diff>
--- a/Armado de User Stories.docx
+++ b/Armado de User Stories.docx
@@ -95,7 +95,7 @@
                                   <w:sz w:val="40"/>
                                   <w:szCs w:val="40"/>
                                 </w:rPr>
-                                <w:t>Trabajo Práctico Nº 5</w:t>
+                                <w:t>Trabajo Práctico Nº 6</w:t>
                               </w:r>
                             </w:p>
                           </w:sdtContent>
@@ -139,37 +139,7 @@
                                   <w:highlight w:val="lightGray"/>
                                   <w:shd w:val="clear" w:color="auto" w:fill="FFFFFF"/>
                                 </w:rPr>
-                                <w:t xml:space="preserve">Las user stories son una forma rápida de administrar los requisitos de los usuarios sin tener que elaborar gran cantidad de documentos formales y sin requerir de mucho tiempo para administrarlos. </w:t>
-                              </w:r>
-                              <w:r>
-                                <w:rPr>
-                                  <w:rFonts w:ascii="Arial" w:hAnsi="Arial" w:cs="Arial"/>
-                                  <w:sz w:val="20"/>
-                                  <w:szCs w:val="20"/>
-                                  <w:highlight w:val="lightGray"/>
-                                  <w:shd w:val="clear" w:color="auto" w:fill="FFFFFF"/>
-                                </w:rPr>
-                                <w:t>P</w:t>
-                              </w:r>
-                              <w:r>
-                                <w:rPr>
-                                  <w:rFonts w:ascii="Arial" w:hAnsi="Arial" w:cs="Arial"/>
-                                  <w:sz w:val="20"/>
-                                  <w:szCs w:val="20"/>
-                                  <w:highlight w:val="lightGray"/>
-                                  <w:shd w:val="clear" w:color="auto" w:fill="FFFFFF"/>
-                                </w:rPr>
-                                <w:t>ermiten responder rápidamente a los requisitos cambiantes.</w:t>
-                              </w:r>
-                              <w:r>
-                                <w:rPr>
-                                  <w:rFonts w:ascii="Arial" w:hAnsi="Arial" w:cs="Arial"/>
-                                  <w:sz w:val="20"/>
-                                  <w:szCs w:val="20"/>
-                                  <w:highlight w:val="lightGray"/>
-                                  <w:shd w:val="clear" w:color="auto" w:fill="FFFFFF"/>
-                                </w:rPr>
-                                <w:t xml:space="preserve">  Este trabajo consiste en analizar un ejemplo </w:t>
+                                <w:t xml:space="preserve">Las user stories son una forma rápida de administrar los requisitos de los usuarios sin tener que elaborar gran cantidad de documentos formales y sin requerir de mucho tiempo para administrarlos. Permiten responder rápidamente a los requisitos cambiantes.  Este trabajo consiste en analizar un ejemplo </w:t>
                               </w:r>
                               <w:r>
                                 <w:rPr>
@@ -244,9 +214,6 @@
                             </w:rPr>
                             <w:alias w:val="Año"/>
                             <w:id w:val="1043192"/>
-                            <w:placeholder>
-                              <w:docPart w:val="B0EB15A95DC84CA580EB035D3B87C7C7"/>
-                            </w:placeholder>
                             <w:dataBinding w:prefixMappings="xmlns:ns0='http://schemas.microsoft.com/office/2006/coverPageProps'" w:xpath="/ns0:CoverPageProperties[1]/ns0:PublishDate[1]" w:storeItemID="{55AF091B-3C7A-41E3-B477-F2FDAA23CFDA}"/>
                             <w:date w:fullDate="2012-01-01T00:00:00Z">
                               <w:dateFormat w:val="yyyy"/>
@@ -315,9 +282,7 @@
                             </w:rPr>
                             <w:alias w:val="Organización"/>
                             <w:id w:val="1043193"/>
-                            <w:placeholder>
-                              <w:docPart w:val="5D0A05D1CEE843D687B9DB38DF9D913D"/>
-                            </w:placeholder>
+                            <w:showingPlcHdr/>
                             <w:dataBinding w:prefixMappings="xmlns:ns0='http://schemas.openxmlformats.org/officeDocument/2006/extended-properties'" w:xpath="/ns0:Properties[1]/ns0:Company[1]" w:storeItemID="{6668398D-A668-4E3E-A5EB-62B293D839F1}"/>
                             <w:text/>
                           </w:sdtPr>
@@ -334,7 +299,7 @@
                                 <w:rPr>
                                   <w:color w:val="FFFFFF" w:themeColor="background1"/>
                                 </w:rPr>
-                                <w:t xml:space="preserve"> </w:t>
+                                <w:t xml:space="preserve">     </w:t>
                               </w:r>
                             </w:p>
                           </w:sdtContent>
@@ -346,9 +311,6 @@
                             </w:rPr>
                             <w:alias w:val="Fecha"/>
                             <w:id w:val="1043194"/>
-                            <w:placeholder>
-                              <w:docPart w:val="251B666A46BF4FD281ED846EC1BB1FF0"/>
-                            </w:placeholder>
                             <w:dataBinding w:prefixMappings="xmlns:ns0='http://schemas.microsoft.com/office/2006/coverPageProps'" w:xpath="/ns0:CoverPageProperties[1]/ns0:PublishDate[1]" w:storeItemID="{55AF091B-3C7A-41E3-B477-F2FDAA23CFDA}"/>
                             <w:date w:fullDate="2012-01-01T00:00:00Z">
                               <w:dateFormat w:val="dd/MM/yyyy"/>
@@ -495,7 +457,10 @@
                         </w:numPr>
                       </w:pPr>
                       <w:r>
-                        <w:t xml:space="preserve">Me falto alguien pero no sé el nombre !!! </w:t>
+                        <w:t>Hector Mazzucotelli</w:t>
+                      </w:r>
+                      <w:r>
+                        <w:t xml:space="preserve"> </w:t>
                       </w:r>
                     </w:p>
                   </w:txbxContent>
@@ -744,10 +709,7 @@
               <w:t>Título:</w:t>
             </w:r>
             <w:r>
-              <w:t xml:space="preserve"> </w:t>
-            </w:r>
-            <w:r>
-              <w:t>Alta de Clientes y Proveedores</w:t>
+              <w:t xml:space="preserve"> Alta de Clientes y Proveedores</w:t>
             </w:r>
           </w:p>
           <w:p>
@@ -761,19 +723,7 @@
               <w:t>Descripción:</w:t>
             </w:r>
             <w:r>
-              <w:t xml:space="preserve"> Como administrador</w:t>
-            </w:r>
-            <w:r>
-              <w:t>/Operador de nivel superior/Operador</w:t>
-            </w:r>
-            <w:r>
-              <w:t xml:space="preserve"> quiero </w:t>
-            </w:r>
-            <w:r>
-              <w:t>dar de alta nuevos contactos de modo que quede registrado como Cliente/Proveedor</w:t>
-            </w:r>
-            <w:r>
-              <w:t>.</w:t>
+              <w:t xml:space="preserve"> Como administrador/Operador de nivel superior/Operador quiero dar de alta nuevos contactos de modo que quede registrado como Cliente/Proveedor.</w:t>
             </w:r>
           </w:p>
           <w:p>
@@ -843,10 +793,7 @@
               </w:numPr>
             </w:pPr>
             <w:r>
-              <w:t xml:space="preserve">Cuando </w:t>
-            </w:r>
-            <w:r>
-              <w:t>vaya a dar de alta a un nuevo Contacto, deseo poder registrar su nombre, apellido, cargo/rol de la empresa, área de trabajo, razón social, vínculo, tipo de relación, nombre de fantasía y datos de contacto (direcciones postales, nº de teléfono, mail, nº celular, dirección de correo, web) y propósito de éstos.</w:t>
+              <w:t>Cuando vaya a dar de alta a un nuevo Contacto, deseo poder registrar su nombre, apellido, cargo/rol de la empresa, área de trabajo, razón social, vínculo, tipo de relación, nombre de fantasía y datos de contacto (direcciones postales, nº de teléfono, mail, nº celular, dirección de correo, web) y propósito de éstos.</w:t>
             </w:r>
           </w:p>
           <w:p>
@@ -898,10 +845,7 @@
               <w:t>Título:</w:t>
             </w:r>
             <w:r>
-              <w:t xml:space="preserve"> </w:t>
-            </w:r>
-            <w:r>
-              <w:t>Borrado de Contacto</w:t>
+              <w:t xml:space="preserve"> Borrado de Contacto</w:t>
             </w:r>
           </w:p>
           <w:p>
@@ -912,19 +856,7 @@
               <w:t>Descripción:</w:t>
             </w:r>
             <w:r>
-              <w:t xml:space="preserve"> Como </w:t>
-            </w:r>
-            <w:r>
-              <w:t>Operador de nivel superior/</w:t>
-            </w:r>
-            <w:r>
-              <w:t xml:space="preserve">administrador quiero </w:t>
-            </w:r>
-            <w:r>
-              <w:t>borrar un contacto de modo que no puedo realizar transacciones con la empresa</w:t>
-            </w:r>
-            <w:r>
-              <w:t>.</w:t>
+              <w:t xml:space="preserve"> Como Operador de nivel superior/administrador quiero borrar un contacto de modo que no puedo realizar transacciones con la empresa.</w:t>
             </w:r>
           </w:p>
           <w:p>
@@ -1052,13 +984,7 @@
               <w:t>Título:</w:t>
             </w:r>
             <w:r>
-              <w:t xml:space="preserve"> </w:t>
-            </w:r>
-            <w:r>
-              <w:t>Modificar un</w:t>
-            </w:r>
-            <w:r>
-              <w:t xml:space="preserve"> Contacto</w:t>
+              <w:t xml:space="preserve"> Modificar un Contacto</w:t>
             </w:r>
           </w:p>
           <w:p>
@@ -1069,13 +995,7 @@
               <w:t>Descripción:</w:t>
             </w:r>
             <w:r>
-              <w:t xml:space="preserve"> Como Operador de nivel superior/administrador quiero </w:t>
-            </w:r>
-            <w:r>
-              <w:t>modificar un contacto para actualizar sus datos</w:t>
-            </w:r>
-            <w:r>
-              <w:t>.</w:t>
+              <w:t xml:space="preserve"> Como Operador de nivel superior/administrador quiero modificar un contacto para actualizar sus datos.</w:t>
             </w:r>
           </w:p>
           <w:p>
@@ -1140,16 +1060,7 @@
               </w:numPr>
             </w:pPr>
             <w:r>
-              <w:t xml:space="preserve">Al </w:t>
-            </w:r>
-            <w:r>
-              <w:t>modifica</w:t>
-            </w:r>
-            <w:r>
-              <w:t xml:space="preserve">r un contacto deseo </w:t>
-            </w:r>
-            <w:r>
-              <w:t>poder actualizar todos sus datos excepto el nombre y el perfil del operador.</w:t>
+              <w:t>Al modificar un contacto deseo poder actualizar todos sus datos excepto el nombre y el perfil del operador.</w:t>
             </w:r>
           </w:p>
         </w:tc>
@@ -1191,6 +1102,18 @@
             <w:r>
               <w:t xml:space="preserve"> </w:t>
             </w:r>
+            <w:r>
+              <w:t xml:space="preserve"> </w:t>
+            </w:r>
+            <w:r>
+              <w:t>B</w:t>
+            </w:r>
+            <w:r>
+              <w:t>úsqueda</w:t>
+            </w:r>
+            <w:r>
+              <w:t xml:space="preserve"> de contactos</w:t>
+            </w:r>
           </w:p>
           <w:p>
             <w:r>
@@ -1201,6 +1124,15 @@
             </w:r>
             <w:r>
               <w:t xml:space="preserve"> </w:t>
+            </w:r>
+            <w:r>
+              <w:t xml:space="preserve">Como administrador/Operador de nivel superior/Operador </w:t>
+            </w:r>
+            <w:r>
+              <w:t xml:space="preserve"> </w:t>
+            </w:r>
+            <w:r>
+              <w:t>quiero consultar los datos de los contactos utilizando filtros en la búsqueda y ordenando los resultados según distintos criterios.</w:t>
             </w:r>
           </w:p>
           <w:p>
@@ -1263,6 +1195,63 @@
                 <w:numId w:val="1"/>
               </w:numPr>
             </w:pPr>
+            <w:r>
+              <w:t>Al consultar los datos de contacto, quiero que éstos aparezcan ordenados por nombre.</w:t>
+            </w:r>
+          </w:p>
+          <w:p>
+            <w:pPr>
+              <w:pStyle w:val="Prrafodelista"/>
+              <w:numPr>
+                <w:ilvl w:val="0"/>
+                <w:numId w:val="1"/>
+              </w:numPr>
+            </w:pPr>
+            <w:r>
+              <w:t>Al consultar los datos de contacto, quiero que éstos aparezcan ordenados por número de dni.</w:t>
+            </w:r>
+          </w:p>
+          <w:p>
+            <w:pPr>
+              <w:pStyle w:val="Prrafodelista"/>
+              <w:numPr>
+                <w:ilvl w:val="0"/>
+                <w:numId w:val="1"/>
+              </w:numPr>
+            </w:pPr>
+            <w:r>
+              <w:t>Al consultar los datos de clientes, quiero que éstos aparezcan ordenados según la cantidad de pedidos que han realizado.</w:t>
+            </w:r>
+          </w:p>
+          <w:p>
+            <w:pPr>
+              <w:pStyle w:val="Prrafodelista"/>
+              <w:numPr>
+                <w:ilvl w:val="0"/>
+                <w:numId w:val="1"/>
+              </w:numPr>
+            </w:pPr>
+            <w:r>
+              <w:t xml:space="preserve">Al consultar los datos de </w:t>
+            </w:r>
+            <w:r>
+              <w:t>clientes</w:t>
+            </w:r>
+            <w:r>
+              <w:t>, quiero que éstos aparezcan ordenados agrupados según la cantidad de pedidos pendientes a enviar que posean.</w:t>
+            </w:r>
+          </w:p>
+          <w:p>
+            <w:pPr>
+              <w:pStyle w:val="Prrafodelista"/>
+              <w:numPr>
+                <w:ilvl w:val="0"/>
+                <w:numId w:val="1"/>
+              </w:numPr>
+            </w:pPr>
+            <w:r>
+              <w:t>Al consultar los datos de contactos, quiero que los resultados se muestren en forma separada, si son clientes u organizaciones u ambos.</w:t>
+            </w:r>
           </w:p>
         </w:tc>
       </w:tr>
@@ -1290,10 +1279,7 @@
               <w:t>Número:</w:t>
             </w:r>
             <w:r>
-              <w:t xml:space="preserve"> </w:t>
-            </w:r>
-            <w:r>
-              <w:t>6</w:t>
+              <w:t xml:space="preserve"> 6</w:t>
             </w:r>
           </w:p>
           <w:p>
@@ -1405,34 +1391,50 @@
               <w:t>Número:</w:t>
             </w:r>
             <w:r>
+              <w:t xml:space="preserve"> 7</w:t>
+            </w:r>
+          </w:p>
+          <w:p>
+            <w:r>
+              <w:rPr>
+                <w:b/>
+              </w:rPr>
+              <w:t>Título:</w:t>
+            </w:r>
+            <w:r>
               <w:t xml:space="preserve"> </w:t>
             </w:r>
             <w:r>
-              <w:t>7</w:t>
-            </w:r>
-          </w:p>
-          <w:p>
-            <w:r>
-              <w:rPr>
-                <w:b/>
-              </w:rPr>
-              <w:t>Título:</w:t>
+              <w:t>Consulta de contactos propios</w:t>
+            </w:r>
+          </w:p>
+          <w:p>
+            <w:r>
+              <w:rPr>
+                <w:b/>
+              </w:rPr>
+              <w:t>Descripción:</w:t>
             </w:r>
             <w:r>
               <w:t xml:space="preserve"> </w:t>
             </w:r>
-          </w:p>
-          <w:p>
-            <w:r>
-              <w:rPr>
-                <w:b/>
-              </w:rPr>
-              <w:t>Descripción:</w:t>
-            </w:r>
-            <w:r>
-              <w:t xml:space="preserve"> </w:t>
-            </w:r>
-          </w:p>
+            <w:r>
+              <w:t xml:space="preserve">Como cliente-proveedor quiero consultar </w:t>
+            </w:r>
+            <w:r>
+              <w:t xml:space="preserve">y seleccionar </w:t>
+            </w:r>
+            <w:r>
+              <w:t xml:space="preserve">datos </w:t>
+            </w:r>
+            <w:r>
+              <w:t>personales de contacto de</w:t>
+            </w:r>
+            <w:r>
+              <w:t xml:space="preserve"> manera que pueda tener dicha información actualizada.</w:t>
+            </w:r>
+          </w:p>
+          <w:p/>
           <w:p>
             <w:r>
               <w:rPr>
@@ -1493,6 +1495,39 @@
                 <w:numId w:val="1"/>
               </w:numPr>
             </w:pPr>
+            <w:r>
+              <w:t xml:space="preserve">Al consultar mis datos de contacto, deseo poder hacerlo </w:t>
+            </w:r>
+            <w:r>
+              <w:t>vía</w:t>
+            </w:r>
+            <w:r>
+              <w:t xml:space="preserve"> web o por dispositivos móviles.</w:t>
+            </w:r>
+          </w:p>
+          <w:p>
+            <w:pPr>
+              <w:pStyle w:val="Prrafodelista"/>
+              <w:numPr>
+                <w:ilvl w:val="0"/>
+                <w:numId w:val="1"/>
+              </w:numPr>
+            </w:pPr>
+            <w:r>
+              <w:t>Al consultar mis datos de contacto, deseo poder seleccionar uno de ellos para poder modificarlo.</w:t>
+            </w:r>
+          </w:p>
+          <w:p>
+            <w:pPr>
+              <w:pStyle w:val="Prrafodelista"/>
+              <w:numPr>
+                <w:ilvl w:val="0"/>
+                <w:numId w:val="1"/>
+              </w:numPr>
+            </w:pPr>
+            <w:r>
+              <w:t>Al modificar algún dato personal de contacto, deseo informar al operador de los cambios realizados.</w:t>
+            </w:r>
           </w:p>
         </w:tc>
       </w:tr>
@@ -1520,21 +1555,19 @@
               <w:t>Número:</w:t>
             </w:r>
             <w:r>
-              <w:t xml:space="preserve"> </w:t>
-            </w:r>
-            <w:r>
-              <w:t>8</w:t>
-            </w:r>
-          </w:p>
-          <w:p>
-            <w:r>
-              <w:rPr>
-                <w:b/>
-              </w:rPr>
+              <w:t xml:space="preserve"> 8</w:t>
+            </w:r>
+          </w:p>
+          <w:p>
+            <w:r>
+              <w:rPr>
+                <w:b/>
+              </w:rPr>
+              <w:lastRenderedPageBreak/>
               <w:t>Título:</w:t>
             </w:r>
             <w:r>
-              <w:t xml:space="preserve"> </w:t>
+              <w:t xml:space="preserve"> Añadir datos de contacto a un contacto</w:t>
             </w:r>
           </w:p>
           <w:p>
@@ -1545,7 +1578,7 @@
               <w:t>Descripción:</w:t>
             </w:r>
             <w:r>
-              <w:t xml:space="preserve"> </w:t>
+              <w:t xml:space="preserve"> Como administrador/Operador de nivel superior/Operador quiero añadir datos de contacto a un contacto de manera que pueda tener dicha información actualizada.</w:t>
             </w:r>
           </w:p>
           <w:p>
@@ -1569,6 +1602,8 @@
             <w:r>
               <w:t xml:space="preserve"> Alta</w:t>
             </w:r>
+            <w:bookmarkStart w:id="0" w:name="_GoBack"/>
+            <w:bookmarkEnd w:id="0"/>
           </w:p>
         </w:tc>
       </w:tr>
@@ -1582,6 +1617,7 @@
               <w:rPr>
                 <w:b/>
               </w:rPr>
+              <w:lastRenderedPageBreak/>
               <w:t>Criterio</w:t>
             </w:r>
             <w:r>
@@ -1608,6 +1644,57 @@
                 <w:numId w:val="1"/>
               </w:numPr>
             </w:pPr>
+            <w:r>
+              <w:t>Al visualizar un contacto, deseo poder seleccionar uno de ellos para añadirle datos de contacto.</w:t>
+            </w:r>
+          </w:p>
+          <w:p>
+            <w:pPr>
+              <w:pStyle w:val="Prrafodelista"/>
+              <w:numPr>
+                <w:ilvl w:val="0"/>
+                <w:numId w:val="1"/>
+              </w:numPr>
+            </w:pPr>
+            <w:r>
+              <w:t xml:space="preserve">Al agregar un dato de contacto, se debe seleccionar el </w:t>
+            </w:r>
+            <w:r>
+              <w:t>tipo de información (dirección postal, número de teléfono, correo electrónico o dirección web)</w:t>
+            </w:r>
+            <w:r>
+              <w:t>.</w:t>
+            </w:r>
+          </w:p>
+          <w:p>
+            <w:pPr>
+              <w:pStyle w:val="Prrafodelista"/>
+              <w:numPr>
+                <w:ilvl w:val="0"/>
+                <w:numId w:val="1"/>
+              </w:numPr>
+            </w:pPr>
+            <w:r>
+              <w:t xml:space="preserve">Al agregar un dato de contacto, </w:t>
+            </w:r>
+            <w:r>
+              <w:t>el usuario</w:t>
+            </w:r>
+            <w:r>
+              <w:t xml:space="preserve"> podrá</w:t>
+            </w:r>
+            <w:r>
+              <w:t xml:space="preserve"> introdu</w:t>
+            </w:r>
+            <w:r>
+              <w:t>cir</w:t>
+            </w:r>
+            <w:r>
+              <w:t xml:space="preserve"> los atributos correspondientes y vínculos entre contactos</w:t>
+            </w:r>
+            <w:r>
+              <w:t>.</w:t>
+            </w:r>
           </w:p>
         </w:tc>
       </w:tr>
@@ -1682,18 +1769,35 @@
               <w:szCs w:val="32"/>
             </w:rPr>
           </w:pPr>
-          <w:fldSimple w:instr=" PAGE   \* MERGEFORMAT ">
-            <w:r>
-              <w:rPr>
-                <w:b/>
-                <w:noProof/>
-                <w:color w:val="4F81BD" w:themeColor="accent1"/>
-                <w:sz w:val="32"/>
-                <w:szCs w:val="32"/>
-              </w:rPr>
-              <w:t>2</w:t>
-            </w:r>
-          </w:fldSimple>
+          <w:r>
+            <w:fldChar w:fldCharType="begin"/>
+          </w:r>
+          <w:r>
+            <w:instrText xml:space="preserve"> PAGE   \* MERGEFORMAT </w:instrText>
+          </w:r>
+          <w:r>
+            <w:fldChar w:fldCharType="separate"/>
+          </w:r>
+          <w:r>
+            <w:rPr>
+              <w:b/>
+              <w:noProof/>
+              <w:color w:val="4F81BD" w:themeColor="accent1"/>
+              <w:sz w:val="32"/>
+              <w:szCs w:val="32"/>
+            </w:rPr>
+            <w:t>3</w:t>
+          </w:r>
+          <w:r>
+            <w:rPr>
+              <w:b/>
+              <w:noProof/>
+              <w:color w:val="4F81BD" w:themeColor="accent1"/>
+              <w:sz w:val="32"/>
+              <w:szCs w:val="32"/>
+            </w:rPr>
+            <w:fldChar w:fldCharType="end"/>
+          </w:r>
         </w:p>
       </w:tc>
       <w:tc>
@@ -2543,190 +2647,199 @@
 </w:styles>
 </file>
 
+<file path=word/stylesWithEffects.xml><?xml version="1.0" encoding="utf-8"?>
+<w:styles xmlns:wpc="http://schemas.microsoft.com/office/word/2010/wordprocessingCanvas" xmlns:mc="http://schemas.openxmlformats.org/markup-compatibility/2006" xmlns:o="urn:schemas-microsoft-com:office:office" xmlns:r="http://schemas.openxmlformats.org/officeDocument/2006/relationships" xmlns:m="http://schemas.openxmlformats.org/officeDocument/2006/math" xmlns:v="urn:schemas-microsoft-com:vml" xmlns:wp14="http://schemas.microsoft.com/office/word/2010/wordprocessingDrawing" xmlns:wp="http://schemas.openxmlformats.org/drawingml/2006/wordprocessingDrawing" xmlns:w10="urn:schemas-microsoft-com:office:word" xmlns:w="http://schemas.openxmlformats.org/wordprocessingml/2006/main" xmlns:w14="http://schemas.microsoft.com/office/word/2010/wordml" xmlns:wpg="http://schemas.microsoft.com/office/word/2010/wordprocessingGroup" xmlns:wpi="http://schemas.microsoft.com/office/word/2010/wordprocessingInk" xmlns:wne="http://schemas.microsoft.com/office/word/2006/wordml" xmlns:wps="http://schemas.microsoft.com/office/word/2010/wordprocessingShape" mc:Ignorable="w14 wp14">
+  <w:docDefaults>
+    <w:rPrDefault>
+      <w:rPr>
+        <w:rFonts w:asciiTheme="minorHAnsi" w:eastAsiaTheme="minorEastAsia" w:hAnsiTheme="minorHAnsi" w:cstheme="minorBidi"/>
+        <w:sz w:val="22"/>
+        <w:szCs w:val="22"/>
+        <w:lang w:val="es-AR" w:eastAsia="es-AR" w:bidi="ar-SA"/>
+      </w:rPr>
+    </w:rPrDefault>
+    <w:pPrDefault>
+      <w:pPr>
+        <w:spacing w:after="200" w:line="276" w:lineRule="auto"/>
+      </w:pPr>
+    </w:pPrDefault>
+  </w:docDefaults>
+  <w:latentStyles w:defLockedState="0" w:defUIPriority="99" w:defSemiHidden="1" w:defUnhideWhenUsed="1" w:defQFormat="0" w:count="267">
+    <w:lsdException w:name="Normal" w:semiHidden="0" w:uiPriority="0" w:unhideWhenUsed="0" w:qFormat="1"/>
+    <w:lsdException w:name="heading 1" w:semiHidden="0" w:uiPriority="9" w:unhideWhenUsed="0" w:qFormat="1"/>
+    <w:lsdException w:name="heading 2" w:uiPriority="9" w:qFormat="1"/>
+    <w:lsdException w:name="heading 3" w:uiPriority="9" w:qFormat="1"/>
+    <w:lsdException w:name="heading 4" w:uiPriority="9" w:qFormat="1"/>
+    <w:lsdException w:name="heading 5" w:uiPriority="9" w:qFormat="1"/>
+    <w:lsdException w:name="heading 6" w:uiPriority="9" w:qFormat="1"/>
+    <w:lsdException w:name="heading 7" w:uiPriority="9" w:qFormat="1"/>
+    <w:lsdException w:name="heading 8" w:uiPriority="9" w:qFormat="1"/>
+    <w:lsdException w:name="heading 9" w:uiPriority="9" w:qFormat="1"/>
+    <w:lsdException w:name="toc 1" w:uiPriority="39"/>
+    <w:lsdException w:name="toc 2" w:uiPriority="39"/>
+    <w:lsdException w:name="toc 3" w:uiPriority="39"/>
+    <w:lsdException w:name="toc 4" w:uiPriority="39"/>
+    <w:lsdException w:name="toc 5" w:uiPriority="39"/>
+    <w:lsdException w:name="toc 6" w:uiPriority="39"/>
+    <w:lsdException w:name="toc 7" w:uiPriority="39"/>
+    <w:lsdException w:name="toc 8" w:uiPriority="39"/>
+    <w:lsdException w:name="toc 9" w:uiPriority="39"/>
+    <w:lsdException w:name="caption" w:uiPriority="35" w:qFormat="1"/>
+    <w:lsdException w:name="Title" w:semiHidden="0" w:uiPriority="10" w:unhideWhenUsed="0" w:qFormat="1"/>
+    <w:lsdException w:name="Default Paragraph Font" w:uiPriority="1"/>
+    <w:lsdException w:name="Subtitle" w:semiHidden="0" w:uiPriority="11" w:unhideWhenUsed="0" w:qFormat="1"/>
+    <w:lsdException w:name="Strong" w:semiHidden="0" w:uiPriority="22" w:unhideWhenUsed="0" w:qFormat="1"/>
+    <w:lsdException w:name="Emphasis" w:semiHidden="0" w:uiPriority="20" w:unhideWhenUsed="0" w:qFormat="1"/>
+    <w:lsdException w:name="Table Grid" w:semiHidden="0" w:uiPriority="59" w:unhideWhenUsed="0"/>
+    <w:lsdException w:name="Placeholder Text" w:unhideWhenUsed="0"/>
+    <w:lsdException w:name="No Spacing" w:semiHidden="0" w:uiPriority="1" w:unhideWhenUsed="0" w:qFormat="1"/>
+    <w:lsdException w:name="Light Shading" w:semiHidden="0" w:uiPriority="60" w:unhideWhenUsed="0"/>
+    <w:lsdException w:name="Light List" w:semiHidden="0" w:uiPriority="61" w:unhideWhenUsed="0"/>
+    <w:lsdException w:name="Light Grid" w:semiHidden="0" w:uiPriority="62" w:unhideWhenUsed="0"/>
+    <w:lsdException w:name="Medium Shading 1" w:semiHidden="0" w:uiPriority="63" w:unhideWhenUsed="0"/>
+    <w:lsdException w:name="Medium Shading 2" w:semiHidden="0" w:uiPriority="64" w:unhideWhenUsed="0"/>
+    <w:lsdException w:name="Medium List 1" w:semiHidden="0" w:uiPriority="65" w:unhideWhenUsed="0"/>
+    <w:lsdException w:name="Medium List 2" w:semiHidden="0" w:uiPriority="66" w:unhideWhenUsed="0"/>
+    <w:lsdException w:name="Medium Grid 1" w:semiHidden="0" w:uiPriority="67" w:unhideWhenUsed="0"/>
+    <w:lsdException w:name="Medium Grid 2" w:semiHidden="0" w:uiPriority="68" w:unhideWhenUsed="0"/>
+    <w:lsdException w:name="Medium Grid 3" w:semiHidden="0" w:uiPriority="69" w:unhideWhenUsed="0"/>
+    <w:lsdException w:name="Dark List" w:semiHidden="0" w:uiPriority="70" w:unhideWhenUsed="0"/>
+    <w:lsdException w:name="Colorful Shading" w:semiHidden="0" w:uiPriority="71" w:unhideWhenUsed="0"/>
+    <w:lsdException w:name="Colorful List" w:semiHidden="0" w:uiPriority="72" w:unhideWhenUsed="0"/>
+    <w:lsdException w:name="Colorful Grid" w:semiHidden="0" w:uiPriority="73" w:unhideWhenUsed="0"/>
+    <w:lsdException w:name="Light Shading Accent 1" w:semiHidden="0" w:uiPriority="60" w:unhideWhenUsed="0"/>
+    <w:lsdException w:name="Light List Accent 1" w:semiHidden="0" w:uiPriority="61" w:unhideWhenUsed="0"/>
+    <w:lsdException w:name="Light Grid Accent 1" w:semiHidden="0" w:uiPriority="62" w:unhideWhenUsed="0"/>
+    <w:lsdException w:name="Medium Shading 1 Accent 1" w:semiHidden="0" w:uiPriority="63" w:unhideWhenUsed="0"/>
+    <w:lsdException w:name="Medium Shading 2 Accent 1" w:semiHidden="0" w:uiPriority="64" w:unhideWhenUsed="0"/>
+    <w:lsdException w:name="Medium List 1 Accent 1" w:semiHidden="0" w:uiPriority="65" w:unhideWhenUsed="0"/>
+    <w:lsdException w:name="Revision" w:unhideWhenUsed="0"/>
+    <w:lsdException w:name="List Paragraph" w:semiHidden="0" w:uiPriority="34" w:unhideWhenUsed="0" w:qFormat="1"/>
+    <w:lsdException w:name="Quote" w:semiHidden="0" w:uiPriority="29" w:unhideWhenUsed="0" w:qFormat="1"/>
+    <w:lsdException w:name="Intense Quote" w:semiHidden="0" w:uiPriority="30" w:unhideWhenUsed="0" w:qFormat="1"/>
+    <w:lsdException w:name="Medium List 2 Accent 1" w:semiHidden="0" w:uiPriority="66" w:unhideWhenUsed="0"/>
+    <w:lsdException w:name="Medium Grid 1 Accent 1" w:semiHidden="0" w:uiPriority="67" w:unhideWhenUsed="0"/>
+    <w:lsdException w:name="Medium Grid 2 Accent 1" w:semiHidden="0" w:uiPriority="68" w:unhideWhenUsed="0"/>
+    <w:lsdException w:name="Medium Grid 3 Accent 1" w:semiHidden="0" w:uiPriority="69" w:unhideWhenUsed="0"/>
+    <w:lsdException w:name="Dark List Accent 1" w:semiHidden="0" w:uiPriority="70" w:unhideWhenUsed="0"/>
+    <w:lsdException w:name="Colorful Shading Accent 1" w:semiHidden="0" w:uiPriority="71" w:unhideWhenUsed="0"/>
+    <w:lsdException w:name="Colorful List Accent 1" w:semiHidden="0" w:uiPriority="72" w:unhideWhenUsed="0"/>
+    <w:lsdException w:name="Colorful Grid Accent 1" w:semiHidden="0" w:uiPriority="73" w:unhideWhenUsed="0"/>
+    <w:lsdException w:name="Light Shading Accent 2" w:semiHidden="0" w:uiPriority="60" w:unhideWhenUsed="0"/>
+    <w:lsdException w:name="Light List Accent 2" w:semiHidden="0" w:uiPriority="61" w:unhideWhenUsed="0"/>
+    <w:lsdException w:name="Light Grid Accent 2" w:semiHidden="0" w:uiPriority="62" w:unhideWhenUsed="0"/>
+    <w:lsdException w:name="Medium Shading 1 Accent 2" w:semiHidden="0" w:uiPriority="63" w:unhideWhenUsed="0"/>
+    <w:lsdException w:name="Medium Shading 2 Accent 2" w:semiHidden="0" w:uiPriority="64" w:unhideWhenUsed="0"/>
+    <w:lsdException w:name="Medium List 1 Accent 2" w:semiHidden="0" w:uiPriority="65" w:unhideWhenUsed="0"/>
+    <w:lsdException w:name="Medium List 2 Accent 2" w:semiHidden="0" w:uiPriority="66" w:unhideWhenUsed="0"/>
+    <w:lsdException w:name="Medium Grid 1 Accent 2" w:semiHidden="0" w:uiPriority="67" w:unhideWhenUsed="0"/>
+    <w:lsdException w:name="Medium Grid 2 Accent 2" w:semiHidden="0" w:uiPriority="68" w:unhideWhenUsed="0"/>
+    <w:lsdException w:name="Medium Grid 3 Accent 2" w:semiHidden="0" w:uiPriority="69" w:unhideWhenUsed="0"/>
+    <w:lsdException w:name="Dark List Accent 2" w:semiHidden="0" w:uiPriority="70" w:unhideWhenUsed="0"/>
+    <w:lsdException w:name="Colorful Shading Accent 2" w:semiHidden="0" w:uiPriority="71" w:unhideWhenUsed="0"/>
+    <w:lsdException w:name="Colorful List Accent 2" w:semiHidden="0" w:uiPriority="72" w:unhideWhenUsed="0"/>
+    <w:lsdException w:name="Colorful Grid Accent 2" w:semiHidden="0" w:uiPriority="73" w:unhideWhenUsed="0"/>
+    <w:lsdException w:name="Light Shading Accent 3" w:semiHidden="0" w:uiPriority="60" w:unhideWhenUsed="0"/>
+    <w:lsdException w:name="Light List Accent 3" w:semiHidden="0" w:uiPriority="61" w:unhideWhenUsed="0"/>
+    <w:lsdException w:name="Light Grid Accent 3" w:semiHidden="0" w:uiPriority="62" w:unhideWhenUsed="0"/>
+    <w:lsdException w:name="Medium Shading 1 Accent 3" w:semiHidden="0" w:uiPriority="63" w:unhideWhenUsed="0"/>
+    <w:lsdException w:name="Medium Shading 2 Accent 3" w:semiHidden="0" w:uiPriority="64" w:unhideWhenUsed="0"/>
+    <w:lsdException w:name="Medium List 1 Accent 3" w:semiHidden="0" w:uiPriority="65" w:unhideWhenUsed="0"/>
+    <w:lsdException w:name="Medium List 2 Accent 3" w:semiHidden="0" w:uiPriority="66" w:unhideWhenUsed="0"/>
+    <w:lsdException w:name="Medium Grid 1 Accent 3" w:semiHidden="0" w:uiPriority="67" w:unhideWhenUsed="0"/>
+    <w:lsdException w:name="Medium Grid 2 Accent 3" w:semiHidden="0" w:uiPriority="68" w:unhideWhenUsed="0"/>
+    <w:lsdException w:name="Medium Grid 3 Accent 3" w:semiHidden="0" w:uiPriority="69" w:unhideWhenUsed="0"/>
+    <w:lsdException w:name="Dark List Accent 3" w:semiHidden="0" w:uiPriority="70" w:unhideWhenUsed="0"/>
+    <w:lsdException w:name="Colorful Shading Accent 3" w:semiHidden="0" w:uiPriority="71" w:unhideWhenUsed="0"/>
+    <w:lsdException w:name="Colorful List Accent 3" w:semiHidden="0" w:uiPriority="72" w:unhideWhenUsed="0"/>
+    <w:lsdException w:name="Colorful Grid Accent 3" w:semiHidden="0" w:uiPriority="73" w:unhideWhenUsed="0"/>
+    <w:lsdException w:name="Light Shading Accent 4" w:semiHidden="0" w:uiPriority="60" w:unhideWhenUsed="0"/>
+    <w:lsdException w:name="Light List Accent 4" w:semiHidden="0" w:uiPriority="61" w:unhideWhenUsed="0"/>
+    <w:lsdException w:name="Light Grid Accent 4" w:semiHidden="0" w:uiPriority="62" w:unhideWhenUsed="0"/>
+    <w:lsdException w:name="Medium Shading 1 Accent 4" w:semiHidden="0" w:uiPriority="63" w:unhideWhenUsed="0"/>
+    <w:lsdException w:name="Medium Shading 2 Accent 4" w:semiHidden="0" w:uiPriority="64" w:unhideWhenUsed="0"/>
+    <w:lsdException w:name="Medium List 1 Accent 4" w:semiHidden="0" w:uiPriority="65" w:unhideWhenUsed="0"/>
+    <w:lsdException w:name="Medium List 2 Accent 4" w:semiHidden="0" w:uiPriority="66" w:unhideWhenUsed="0"/>
+    <w:lsdException w:name="Medium Grid 1 Accent 4" w:semiHidden="0" w:uiPriority="67" w:unhideWhenUsed="0"/>
+    <w:lsdException w:name="Medium Grid 2 Accent 4" w:semiHidden="0" w:uiPriority="68" w:unhideWhenUsed="0"/>
+    <w:lsdException w:name="Medium Grid 3 Accent 4" w:semiHidden="0" w:uiPriority="69" w:unhideWhenUsed="0"/>
+    <w:lsdException w:name="Dark List Accent 4" w:semiHidden="0" w:uiPriority="70" w:unhideWhenUsed="0"/>
+    <w:lsdException w:name="Colorful Shading Accent 4" w:semiHidden="0" w:uiPriority="71" w:unhideWhenUsed="0"/>
+    <w:lsdException w:name="Colorful List Accent 4" w:semiHidden="0" w:uiPriority="72" w:unhideWhenUsed="0"/>
+    <w:lsdException w:name="Colorful Grid Accent 4" w:semiHidden="0" w:uiPriority="73" w:unhideWhenUsed="0"/>
+    <w:lsdException w:name="Light Shading Accent 5" w:semiHidden="0" w:uiPriority="60" w:unhideWhenUsed="0"/>
+    <w:lsdException w:name="Light List Accent 5" w:semiHidden="0" w:uiPriority="61" w:unhideWhenUsed="0"/>
+    <w:lsdException w:name="Light Grid Accent 5" w:semiHidden="0" w:uiPriority="62" w:unhideWhenUsed="0"/>
+    <w:lsdException w:name="Medium Shading 1 Accent 5" w:semiHidden="0" w:uiPriority="63" w:unhideWhenUsed="0"/>
+    <w:lsdException w:name="Medium Shading 2 Accent 5" w:semiHidden="0" w:uiPriority="64" w:unhideWhenUsed="0"/>
+    <w:lsdException w:name="Medium List 1 Accent 5" w:semiHidden="0" w:uiPriority="65" w:unhideWhenUsed="0"/>
+    <w:lsdException w:name="Medium List 2 Accent 5" w:semiHidden="0" w:uiPriority="66" w:unhideWhenUsed="0"/>
+    <w:lsdException w:name="Medium Grid 1 Accent 5" w:semiHidden="0" w:uiPriority="67" w:unhideWhenUsed="0"/>
+    <w:lsdException w:name="Medium Grid 2 Accent 5" w:semiHidden="0" w:uiPriority="68" w:unhideWhenUsed="0"/>
+    <w:lsdException w:name="Medium Grid 3 Accent 5" w:semiHidden="0" w:uiPriority="69" w:unhideWhenUsed="0"/>
+    <w:lsdException w:name="Dark List Accent 5" w:semiHidden="0" w:uiPriority="70" w:unhideWhenUsed="0"/>
+    <w:lsdException w:name="Colorful Shading Accent 5" w:semiHidden="0" w:uiPriority="71" w:unhideWhenUsed="0"/>
+    <w:lsdException w:name="Colorful List Accent 5" w:semiHidden="0" w:uiPriority="72" w:unhideWhenUsed="0"/>
+    <w:lsdException w:name="Colorful Grid Accent 5" w:semiHidden="0" w:uiPriority="73" w:unhideWhenUsed="0"/>
+    <w:lsdException w:name="Light Shading Accent 6" w:semiHidden="0" w:uiPriority="60" w:unhideWhenUsed="0"/>
+    <w:lsdException w:name="Light List Accent 6" w:semiHidden="0" w:uiPriority="61" w:unhideWhenUsed="0"/>
+    <w:lsdException w:name="Light Grid Accent 6" w:semiHidden="0" w:uiPriority="62" w:unhideWhenUsed="0"/>
+    <w:lsdException w:name="Medium Shading 1 Accent 6" w:semiHidden="0" w:uiPriority="63" w:unhideWhenUsed="0"/>
+    <w:lsdException w:name="Medium Shading 2 Accent 6" w:semiHidden="0" w:uiPriority="64" w:unhideWhenUsed="0"/>
+    <w:lsdException w:name="Medium List 1 Accent 6" w:semiHidden="0" w:uiPriority="65" w:unhideWhenUsed="0"/>
+    <w:lsdException w:name="Medium List 2 Accent 6" w:semiHidden="0" w:uiPriority="66" w:unhideWhenUsed="0"/>
+    <w:lsdException w:name="Medium Grid 1 Accent 6" w:semiHidden="0" w:uiPriority="67" w:unhideWhenUsed="0"/>
+    <w:lsdException w:name="Medium Grid 2 Accent 6" w:semiHidden="0" w:uiPriority="68" w:unhideWhenUsed="0"/>
+    <w:lsdException w:name="Medium Grid 3 Accent 6" w:semiHidden="0" w:uiPriority="69" w:unhideWhenUsed="0"/>
+    <w:lsdException w:name="Dark List Accent 6" w:semiHidden="0" w:uiPriority="70" w:unhideWhenUsed="0"/>
+    <w:lsdException w:name="Colorful Shading Accent 6" w:semiHidden="0" w:uiPriority="71" w:unhideWhenUsed="0"/>
+    <w:lsdException w:name="Colorful List Accent 6" w:semiHidden="0" w:uiPriority="72" w:unhideWhenUsed="0"/>
+    <w:lsdException w:name="Colorful Grid Accent 6" w:semiHidden="0" w:uiPriority="73" w:unhideWhenUsed="0"/>
+    <w:lsdException w:name="Subtle Emphasis" w:semiHidden="0" w:uiPriority="19" w:unhideWhenUsed="0" w:qFormat="1"/>
+    <w:lsdException w:name="Intense Emphasis" w:semiHidden="0" w:uiPriority="21" w:unhideWhenUsed="0" w:qFormat="1"/>
+    <w:lsdException w:name="Subtle Reference" w:semiHidden="0" w:uiPriority="31" w:unhideWhenUsed="0" w:qFormat="1"/>
+    <w:lsdException w:name="Intense Reference" w:semiHidden="0" w:uiPriority="32" w:unhideWhenUsed="0" w:qFormat="1"/>
+    <w:lsdException w:name="Book Title" w:semiHidden="0" w:uiPriority="33" w:unhideWhenUsed="0" w:qFormat="1"/>
+    <w:lsdException w:name="Bibliography" w:uiPriority="37"/>
+    <w:lsdException w:name="TOC Heading" w:uiPriority="39" w:qFormat="1"/>
+  </w:latentStyles>
+  <w:style w:type="paragraph" w:default="1" w:styleId="Normal">
+    <w:name w:val="Normal"/>
+    <w:qFormat/>
+  </w:style>
+  <w:style w:type="character" w:default="1" w:styleId="Fuentedeprrafopredeter">
+    <w:name w:val="Default Paragraph Font"/>
+    <w:uiPriority w:val="1"/>
+    <w:semiHidden/>
+    <w:unhideWhenUsed/>
+  </w:style>
+  <w:style w:type="table" w:default="1" w:styleId="Tablanormal">
+    <w:name w:val="Normal Table"/>
+    <w:uiPriority w:val="99"/>
+    <w:semiHidden/>
+    <w:unhideWhenUsed/>
+    <w:tblPr>
+      <w:tblInd w:w="0" w:type="dxa"/>
+      <w:tblCellMar>
+        <w:top w:w="0" w:type="dxa"/>
+        <w:left w:w="108" w:type="dxa"/>
+        <w:bottom w:w="0" w:type="dxa"/>
+        <w:right w:w="108" w:type="dxa"/>
+      </w:tblCellMar>
+    </w:tblPr>
+  </w:style>
+  <w:style w:type="numbering" w:default="1" w:styleId="Sinlista">
+    <w:name w:val="No List"/>
+    <w:uiPriority w:val="99"/>
+    <w:semiHidden/>
+    <w:unhideWhenUsed/>
+  </w:style>
+</w:styles>
+</file>
+
 <file path=word/glossary/document.xml><?xml version="1.0" encoding="utf-8"?>
 <w:glossaryDocument xmlns:ve="http://schemas.openxmlformats.org/markup-compatibility/2006" xmlns:o="urn:schemas-microsoft-com:office:office" xmlns:r="http://schemas.openxmlformats.org/officeDocument/2006/relationships" xmlns:m="http://schemas.openxmlformats.org/officeDocument/2006/math" xmlns:v="urn:schemas-microsoft-com:vml" xmlns:wp="http://schemas.openxmlformats.org/drawingml/2006/wordprocessingDrawing" xmlns:w10="urn:schemas-microsoft-com:office:word" xmlns:w="http://schemas.openxmlformats.org/wordprocessingml/2006/main" xmlns:wne="http://schemas.microsoft.com/office/word/2006/wordml">
-  <w:docParts>
-    <w:docPart>
-      <w:docPartPr>
-        <w:name w:val="3CA04A56460D451BA3034D472D81F3B9"/>
-        <w:category>
-          <w:name w:val="General"/>
-          <w:gallery w:val="placeholder"/>
-        </w:category>
-        <w:types>
-          <w:type w:val="bbPlcHdr"/>
-        </w:types>
-        <w:behaviors>
-          <w:behavior w:val="content"/>
-        </w:behaviors>
-        <w:guid w:val="{74CB06DC-AFAD-407E-BBA4-7073F0ADEBFB}"/>
-      </w:docPartPr>
-      <w:docPartBody>
-        <w:p>
-          <w:pPr>
-            <w:pStyle w:val="3CA04A56460D451BA3034D472D81F3B9"/>
-          </w:pPr>
-          <w:r>
-            <w:rPr>
-              <w:color w:val="FFFFFF" w:themeColor="background1"/>
-              <w:sz w:val="80"/>
-              <w:szCs w:val="80"/>
-            </w:rPr>
-            <w:t>[Escribir el título del documento]</w:t>
-          </w:r>
-        </w:p>
-      </w:docPartBody>
-    </w:docPart>
-    <w:docPart>
-      <w:docPartPr>
-        <w:name w:val="86ADFA426DB649F8BE0D4906B56E0C32"/>
-        <w:category>
-          <w:name w:val="General"/>
-          <w:gallery w:val="placeholder"/>
-        </w:category>
-        <w:types>
-          <w:type w:val="bbPlcHdr"/>
-        </w:types>
-        <w:behaviors>
-          <w:behavior w:val="content"/>
-        </w:behaviors>
-        <w:guid w:val="{530153E8-518E-49DF-8B31-6595C15154FA}"/>
-      </w:docPartPr>
-      <w:docPartBody>
-        <w:p>
-          <w:pPr>
-            <w:pStyle w:val="86ADFA426DB649F8BE0D4906B56E0C32"/>
-          </w:pPr>
-          <w:r>
-            <w:rPr>
-              <w:color w:val="FFFFFF" w:themeColor="background1"/>
-              <w:sz w:val="40"/>
-              <w:szCs w:val="40"/>
-            </w:rPr>
-            <w:t>[Escribir el subtítulo del documento]</w:t>
-          </w:r>
-        </w:p>
-      </w:docPartBody>
-    </w:docPart>
-    <w:docPart>
-      <w:docPartPr>
-        <w:name w:val="813BBDCDC1694CC48703F2BBB21E08CF"/>
-        <w:category>
-          <w:name w:val="General"/>
-          <w:gallery w:val="placeholder"/>
-        </w:category>
-        <w:types>
-          <w:type w:val="bbPlcHdr"/>
-        </w:types>
-        <w:behaviors>
-          <w:behavior w:val="content"/>
-        </w:behaviors>
-        <w:guid w:val="{0AD41078-94F8-40BC-A343-E8A4F275E964}"/>
-      </w:docPartPr>
-      <w:docPartBody>
-        <w:p>
-          <w:pPr>
-            <w:pStyle w:val="813BBDCDC1694CC48703F2BBB21E08CF"/>
-          </w:pPr>
-          <w:r>
-            <w:rPr>
-              <w:color w:val="FFFFFF" w:themeColor="background1"/>
-            </w:rPr>
-            <w:t>[Escriba aquí una descripción breve del documento. Una descripción breve es un resumen corto del contenido del documento. Escriba aquí una descripción breve del documento. Una descripción breve es un resumen corto del contenido del documento.]</w:t>
-          </w:r>
-        </w:p>
-      </w:docPartBody>
-    </w:docPart>
-    <w:docPart>
-      <w:docPartPr>
-        <w:name w:val="B0EB15A95DC84CA580EB035D3B87C7C7"/>
-        <w:category>
-          <w:name w:val="General"/>
-          <w:gallery w:val="placeholder"/>
-        </w:category>
-        <w:types>
-          <w:type w:val="bbPlcHdr"/>
-        </w:types>
-        <w:behaviors>
-          <w:behavior w:val="content"/>
-        </w:behaviors>
-        <w:guid w:val="{C329E999-6635-43A9-810A-42BE86191C83}"/>
-      </w:docPartPr>
-      <w:docPartBody>
-        <w:p>
-          <w:pPr>
-            <w:pStyle w:val="B0EB15A95DC84CA580EB035D3B87C7C7"/>
-          </w:pPr>
-          <w:r>
-            <w:rPr>
-              <w:color w:val="FFFFFF" w:themeColor="background1"/>
-              <w:sz w:val="48"/>
-              <w:szCs w:val="48"/>
-            </w:rPr>
-            <w:t>[Año]</w:t>
-          </w:r>
-        </w:p>
-      </w:docPartBody>
-    </w:docPart>
-    <w:docPart>
-      <w:docPartPr>
-        <w:name w:val="5D0A05D1CEE843D687B9DB38DF9D913D"/>
-        <w:category>
-          <w:name w:val="General"/>
-          <w:gallery w:val="placeholder"/>
-        </w:category>
-        <w:types>
-          <w:type w:val="bbPlcHdr"/>
-        </w:types>
-        <w:behaviors>
-          <w:behavior w:val="content"/>
-        </w:behaviors>
-        <w:guid w:val="{12483304-7562-4F6B-8B3A-36326D24A4D9}"/>
-      </w:docPartPr>
-      <w:docPartBody>
-        <w:p>
-          <w:pPr>
-            <w:pStyle w:val="5D0A05D1CEE843D687B9DB38DF9D913D"/>
-          </w:pPr>
-          <w:r>
-            <w:rPr>
-              <w:color w:val="FFFFFF" w:themeColor="background1"/>
-            </w:rPr>
-            <w:t>[Escribir el nombre de la compañía]</w:t>
-          </w:r>
-        </w:p>
-      </w:docPartBody>
-    </w:docPart>
-    <w:docPart>
-      <w:docPartPr>
-        <w:name w:val="251B666A46BF4FD281ED846EC1BB1FF0"/>
-        <w:category>
-          <w:name w:val="General"/>
-          <w:gallery w:val="placeholder"/>
-        </w:category>
-        <w:types>
-          <w:type w:val="bbPlcHdr"/>
-        </w:types>
-        <w:behaviors>
-          <w:behavior w:val="content"/>
-        </w:behaviors>
-        <w:guid w:val="{0221E164-B06D-4624-BF40-5816853ECDAB}"/>
-      </w:docPartPr>
-      <w:docPartBody>
-        <w:p>
-          <w:pPr>
-            <w:pStyle w:val="251B666A46BF4FD281ED846EC1BB1FF0"/>
-          </w:pPr>
-          <w:r>
-            <w:rPr>
-              <w:color w:val="FFFFFF" w:themeColor="background1"/>
-            </w:rPr>
-            <w:t>[Seleccionar fecha]</w:t>
-          </w:r>
-        </w:p>
-      </w:docPartBody>
-    </w:docPart>
-  </w:docParts>
+  <w:docParts/>
 </w:glossaryDocument>
 </file>
 
@@ -2786,7 +2899,7 @@
     <w:charset w:val="00"/>
     <w:family w:val="roman"/>
     <w:pitch w:val="variable"/>
-    <w:sig w:usb0="A00002EF" w:usb1="4000004B" w:usb2="00000000" w:usb3="00000000" w:csb0="0000019F" w:csb1="00000000"/>
+    <w:sig w:usb0="E00002FF" w:usb1="400004FF" w:usb2="00000000" w:usb3="00000000" w:csb0="0000019F" w:csb1="00000000"/>
   </w:font>
 </w:fonts>
 </file>
@@ -2802,6 +2915,9 @@
   </w:compat>
   <w:rsids>
     <w:rsidRoot w:val="00AE66E0"/>
+    <w:rsid w:val="00405255"/>
+    <w:rsid w:val="004C0474"/>
+    <w:rsid w:val="008E1549"/>
     <w:rsid w:val="00AB18E0"/>
     <w:rsid w:val="00AE66E0"/>
   </w:rsids>
@@ -2809,7 +2925,7 @@
     <m:mathFont m:val="Cambria Math"/>
     <m:brkBin m:val="before"/>
     <m:brkBinSub m:val="--"/>
-    <m:smallFrac m:val="off"/>
+    <m:smallFrac/>
     <m:dispDef/>
     <m:lMargin m:val="0"/>
     <m:rMargin m:val="0"/>
@@ -2984,6 +3100,7 @@
   <w:style w:type="paragraph" w:default="1" w:styleId="Normal">
     <w:name w:val="Normal"/>
     <w:qFormat/>
+    <w:rsid w:val="004C0474"/>
   </w:style>
   <w:style w:type="character" w:default="1" w:styleId="Fuentedeprrafopredeter">
     <w:name w:val="Default Paragraph Font"/>

</xml_diff>

<commit_message>
Subo Armado de User Stories.docx terminado.
</commit_message>
<xml_diff>
--- a/Armado de User Stories.docx
+++ b/Armado de User Stories.docx
@@ -1,6 +1,6 @@
 
 <file path=word/document.xml><?xml version="1.0" encoding="utf-8"?>
-<w:document xmlns:ve="http://schemas.openxmlformats.org/markup-compatibility/2006" xmlns:o="urn:schemas-microsoft-com:office:office" xmlns:r="http://schemas.openxmlformats.org/officeDocument/2006/relationships" xmlns:m="http://schemas.openxmlformats.org/officeDocument/2006/math" xmlns:v="urn:schemas-microsoft-com:vml" xmlns:wp="http://schemas.openxmlformats.org/drawingml/2006/wordprocessingDrawing" xmlns:w10="urn:schemas-microsoft-com:office:word" xmlns:w="http://schemas.openxmlformats.org/wordprocessingml/2006/main" xmlns:wne="http://schemas.microsoft.com/office/word/2006/wordml">
+<w:document xmlns:wpc="http://schemas.microsoft.com/office/word/2010/wordprocessingCanvas" xmlns:mc="http://schemas.openxmlformats.org/markup-compatibility/2006" xmlns:o="urn:schemas-microsoft-com:office:office" xmlns:r="http://schemas.openxmlformats.org/officeDocument/2006/relationships" xmlns:m="http://schemas.openxmlformats.org/officeDocument/2006/math" xmlns:v="urn:schemas-microsoft-com:vml" xmlns:wp14="http://schemas.microsoft.com/office/word/2010/wordprocessingDrawing" xmlns:wp="http://schemas.openxmlformats.org/drawingml/2006/wordprocessingDrawing" xmlns:w10="urn:schemas-microsoft-com:office:word" xmlns:w="http://schemas.openxmlformats.org/wordprocessingml/2006/main" xmlns:w14="http://schemas.microsoft.com/office/word/2010/wordml" xmlns:wpg="http://schemas.microsoft.com/office/word/2010/wordprocessingGroup" xmlns:wpi="http://schemas.microsoft.com/office/word/2010/wordprocessingInk" xmlns:wne="http://schemas.microsoft.com/office/word/2006/wordml" xmlns:wps="http://schemas.microsoft.com/office/word/2010/wordprocessingShape" mc:Ignorable="w14 wp14">
   <w:body>
     <w:sdt>
       <w:sdtPr>
@@ -10,6 +10,7 @@
           <w:docPartUnique/>
         </w:docPartObj>
       </w:sdtPr>
+      <w:sdtEndPr/>
       <w:sdtContent>
         <w:p/>
         <w:p>
@@ -21,7 +22,7 @@
               <v:group id="_x0000_s1026" style="position:absolute;margin-left:0;margin-top:0;width:564.5pt;height:798.85pt;z-index:251660288;mso-width-percent:950;mso-height-percent:950;mso-position-horizontal:center;mso-position-horizontal-relative:page;mso-position-vertical:center;mso-position-vertical-relative:page;mso-width-percent:950;mso-height-percent:950" coordorigin="316,406" coordsize="11608,15028" o:allowincell="f">
                 <v:group id="_x0000_s1027" style="position:absolute;left:316;top:406;width:11608;height:15028;mso-width-percent:950;mso-height-percent:950;mso-position-horizontal:center;mso-position-horizontal-relative:page;mso-position-vertical:center;mso-position-vertical-relative:page;mso-width-percent:950;mso-height-percent:950" coordorigin="321,406" coordsize="11600,15025" o:allowincell="f">
                   <v:rect id="_x0000_s1028" style="position:absolute;left:339;top:406;width:11582;height:15025;mso-width-relative:margin;v-text-anchor:middle" fillcolor="#8c8c8c [1772]" strokecolor="white [3212]" strokeweight="1pt">
-                    <v:fill r:id="rId8" o:title="Zig zag" color2="#bfbfbf [2412]" type="pattern"/>
+                    <v:fill r:id="rId9" o:title="Zig zag" color2="#bfbfbf [2412]" type="pattern"/>
                     <v:shadow color="#d8d8d8 [2732]" offset="3pt,3pt" offset2="2pt,2pt"/>
                   </v:rect>
                   <v:rect id="_x0000_s1029" style="position:absolute;left:3446;top:406;width:8475;height:15025;mso-width-relative:margin" fillcolor="#737373 [1789]" strokecolor="white [3212]" strokeweight="1pt">
@@ -37,12 +38,10 @@
                             </w:rPr>
                             <w:alias w:val="Título"/>
                             <w:id w:val="1043189"/>
-                            <w:placeholder>
-                              <w:docPart w:val="3CA04A56460D451BA3034D472D81F3B9"/>
-                            </w:placeholder>
                             <w:dataBinding w:prefixMappings="xmlns:ns0='http://schemas.openxmlformats.org/package/2006/metadata/core-properties' xmlns:ns1='http://purl.org/dc/elements/1.1/'" w:xpath="/ns0:coreProperties[1]/ns1:title[1]" w:storeItemID="{6C3C8BC8-F283-45AE-878A-BAB7291924A1}"/>
                             <w:text/>
                           </w:sdtPr>
+                          <w:sdtEndPr/>
                           <w:sdtContent>
                             <w:p>
                               <w:pPr>
@@ -59,8 +58,36 @@
                                   <w:sz w:val="72"/>
                                   <w:szCs w:val="72"/>
                                 </w:rPr>
-                                <w:t>Armado de User Stories</w:t>
+                                <w:t xml:space="preserve">Armado de </w:t>
                               </w:r>
+                              <w:proofErr w:type="spellStart"/>
+                              <w:r>
+                                <w:rPr>
+                                  <w:color w:val="FFFFFF" w:themeColor="background1"/>
+                                  <w:sz w:val="72"/>
+                                  <w:szCs w:val="72"/>
+                                </w:rPr>
+                                <w:t>User</w:t>
+                              </w:r>
+                              <w:proofErr w:type="spellEnd"/>
+                              <w:r>
+                                <w:rPr>
+                                  <w:color w:val="FFFFFF" w:themeColor="background1"/>
+                                  <w:sz w:val="72"/>
+                                  <w:szCs w:val="72"/>
+                                </w:rPr>
+                                <w:t xml:space="preserve"> </w:t>
+                              </w:r>
+                              <w:proofErr w:type="spellStart"/>
+                              <w:r>
+                                <w:rPr>
+                                  <w:color w:val="FFFFFF" w:themeColor="background1"/>
+                                  <w:sz w:val="72"/>
+                                  <w:szCs w:val="72"/>
+                                </w:rPr>
+                                <w:t>Stories</w:t>
+                              </w:r>
+                              <w:proofErr w:type="spellEnd"/>
                             </w:p>
                           </w:sdtContent>
                         </w:sdt>
@@ -73,12 +100,10 @@
                             </w:rPr>
                             <w:alias w:val="Subtítulo"/>
                             <w:id w:val="1043190"/>
-                            <w:placeholder>
-                              <w:docPart w:val="86ADFA426DB649F8BE0D4906B56E0C32"/>
-                            </w:placeholder>
                             <w:dataBinding w:prefixMappings="xmlns:ns0='http://schemas.openxmlformats.org/package/2006/metadata/core-properties' xmlns:ns1='http://purl.org/dc/elements/1.1/'" w:xpath="/ns0:coreProperties[1]/ns1:subject[1]" w:storeItemID="{6C3C8BC8-F283-45AE-878A-BAB7291924A1}"/>
                             <w:text/>
                           </w:sdtPr>
+                          <w:sdtEndPr/>
                           <w:sdtContent>
                             <w:p>
                               <w:pPr>
@@ -119,12 +144,10 @@
                             </w:rPr>
                             <w:alias w:val="Abstracto"/>
                             <w:id w:val="1043191"/>
-                            <w:placeholder>
-                              <w:docPart w:val="813BBDCDC1694CC48703F2BBB21E08CF"/>
-                            </w:placeholder>
                             <w:dataBinding w:prefixMappings="xmlns:ns0='http://schemas.microsoft.com/office/2006/coverPageProps'" w:xpath="/ns0:CoverPageProperties[1]/ns0:Abstract[1]" w:storeItemID="{55AF091B-3C7A-41E3-B477-F2FDAA23CFDA}"/>
                             <w:text/>
                           </w:sdtPr>
+                          <w:sdtEndPr/>
                           <w:sdtContent>
                             <w:p>
                               <w:pPr>
@@ -139,7 +162,51 @@
                                   <w:highlight w:val="lightGray"/>
                                   <w:shd w:val="clear" w:color="auto" w:fill="FFFFFF"/>
                                 </w:rPr>
-                                <w:t xml:space="preserve">Las user stories son una forma rápida de administrar los requisitos de los usuarios sin tener que elaborar gran cantidad de documentos formales y sin requerir de mucho tiempo para administrarlos. Permiten responder rápidamente a los requisitos cambiantes.  Este trabajo consiste en analizar un ejemplo </w:t>
+                                <w:t xml:space="preserve">Las </w:t>
+                              </w:r>
+                              <w:proofErr w:type="spellStart"/>
+                              <w:r>
+                                <w:rPr>
+                                  <w:rFonts w:ascii="Arial" w:hAnsi="Arial" w:cs="Arial"/>
+                                  <w:sz w:val="20"/>
+                                  <w:szCs w:val="20"/>
+                                  <w:highlight w:val="lightGray"/>
+                                  <w:shd w:val="clear" w:color="auto" w:fill="FFFFFF"/>
+                                </w:rPr>
+                                <w:t>user</w:t>
+                              </w:r>
+                              <w:proofErr w:type="spellEnd"/>
+                              <w:r>
+                                <w:rPr>
+                                  <w:rFonts w:ascii="Arial" w:hAnsi="Arial" w:cs="Arial"/>
+                                  <w:sz w:val="20"/>
+                                  <w:szCs w:val="20"/>
+                                  <w:highlight w:val="lightGray"/>
+                                  <w:shd w:val="clear" w:color="auto" w:fill="FFFFFF"/>
+                                </w:rPr>
+                                <w:t xml:space="preserve"> </w:t>
+                              </w:r>
+                              <w:proofErr w:type="spellStart"/>
+                              <w:r>
+                                <w:rPr>
+                                  <w:rFonts w:ascii="Arial" w:hAnsi="Arial" w:cs="Arial"/>
+                                  <w:sz w:val="20"/>
+                                  <w:szCs w:val="20"/>
+                                  <w:highlight w:val="lightGray"/>
+                                  <w:shd w:val="clear" w:color="auto" w:fill="FFFFFF"/>
+                                </w:rPr>
+                                <w:t>stories</w:t>
+                              </w:r>
+                              <w:proofErr w:type="spellEnd"/>
+                              <w:r>
+                                <w:rPr>
+                                  <w:rFonts w:ascii="Arial" w:hAnsi="Arial" w:cs="Arial"/>
+                                  <w:sz w:val="20"/>
+                                  <w:szCs w:val="20"/>
+                                  <w:highlight w:val="lightGray"/>
+                                  <w:shd w:val="clear" w:color="auto" w:fill="FFFFFF"/>
+                                </w:rPr>
+                                <w:t xml:space="preserve"> son una forma rápida de administrar los requisitos de los usuarios sin tener que elaborar gran cantidad de documentos formales y sin requerir de mucho tiempo para administrarlos. Permiten responder rápidamente a los requisitos cambiantes.  Este trabajo consiste en analizar un ejemplo </w:t>
                               </w:r>
                               <w:r>
                                 <w:rPr>
@@ -159,7 +226,51 @@
                                   <w:highlight w:val="lightGray"/>
                                   <w:shd w:val="clear" w:color="auto" w:fill="FFFFFF"/>
                                 </w:rPr>
-                                <w:t>y en base al mismo elaborar user stories.</w:t>
+                                <w:t xml:space="preserve">y en base al mismo elaborar </w:t>
+                              </w:r>
+                              <w:proofErr w:type="spellStart"/>
+                              <w:r>
+                                <w:rPr>
+                                  <w:rFonts w:ascii="Arial" w:hAnsi="Arial" w:cs="Arial"/>
+                                  <w:sz w:val="20"/>
+                                  <w:szCs w:val="20"/>
+                                  <w:highlight w:val="lightGray"/>
+                                  <w:shd w:val="clear" w:color="auto" w:fill="FFFFFF"/>
+                                </w:rPr>
+                                <w:t>user</w:t>
+                              </w:r>
+                              <w:proofErr w:type="spellEnd"/>
+                              <w:r>
+                                <w:rPr>
+                                  <w:rFonts w:ascii="Arial" w:hAnsi="Arial" w:cs="Arial"/>
+                                  <w:sz w:val="20"/>
+                                  <w:szCs w:val="20"/>
+                                  <w:highlight w:val="lightGray"/>
+                                  <w:shd w:val="clear" w:color="auto" w:fill="FFFFFF"/>
+                                </w:rPr>
+                                <w:t xml:space="preserve"> </w:t>
+                              </w:r>
+                              <w:proofErr w:type="spellStart"/>
+                              <w:r>
+                                <w:rPr>
+                                  <w:rFonts w:ascii="Arial" w:hAnsi="Arial" w:cs="Arial"/>
+                                  <w:sz w:val="20"/>
+                                  <w:szCs w:val="20"/>
+                                  <w:highlight w:val="lightGray"/>
+                                  <w:shd w:val="clear" w:color="auto" w:fill="FFFFFF"/>
+                                </w:rPr>
+                                <w:t>stories</w:t>
+                              </w:r>
+                              <w:proofErr w:type="spellEnd"/>
+                              <w:r>
+                                <w:rPr>
+                                  <w:rFonts w:ascii="Arial" w:hAnsi="Arial" w:cs="Arial"/>
+                                  <w:sz w:val="20"/>
+                                  <w:szCs w:val="20"/>
+                                  <w:highlight w:val="lightGray"/>
+                                  <w:shd w:val="clear" w:color="auto" w:fill="FFFFFF"/>
+                                </w:rPr>
+                                <w:t>.</w:t>
                               </w:r>
                             </w:p>
                           </w:sdtContent>
@@ -222,6 +333,7 @@
                               <w:calendar w:val="gregorian"/>
                             </w:date>
                           </w:sdtPr>
+                          <w:sdtEndPr/>
                           <w:sdtContent>
                             <w:p>
                               <w:pPr>
@@ -286,6 +398,7 @@
                             <w:dataBinding w:prefixMappings="xmlns:ns0='http://schemas.openxmlformats.org/officeDocument/2006/extended-properties'" w:xpath="/ns0:Properties[1]/ns0:Company[1]" w:storeItemID="{6668398D-A668-4E3E-A5EB-62B293D839F1}"/>
                             <w:text/>
                           </w:sdtPr>
+                          <w:sdtEndPr/>
                           <w:sdtContent>
                             <w:p>
                               <w:pPr>
@@ -319,6 +432,7 @@
                               <w:calendar w:val="gregorian"/>
                             </w:date>
                           </w:sdtPr>
+                          <w:sdtEndPr/>
                           <w:sdtContent>
                             <w:p>
                               <w:pPr>
@@ -394,8 +508,13 @@
                         </w:numPr>
                       </w:pPr>
                       <w:r>
-                        <w:t>Gabriel Garcia</w:t>
+                        <w:t xml:space="preserve">Gabriel </w:t>
                       </w:r>
+                      <w:proofErr w:type="spellStart"/>
+                      <w:r>
+                        <w:t>Garcia</w:t>
+                      </w:r>
+                      <w:proofErr w:type="spellEnd"/>
                     </w:p>
                     <w:p>
                       <w:pPr>
@@ -444,9 +563,19 @@
                           <w:numId w:val="3"/>
                         </w:numPr>
                       </w:pPr>
+                      <w:proofErr w:type="spellStart"/>
                       <w:r>
-                        <w:t>Lia Fabuel</w:t>
+                        <w:t>Lia</w:t>
                       </w:r>
+                      <w:proofErr w:type="spellEnd"/>
+                      <w:r>
+                        <w:t xml:space="preserve"> </w:t>
+                      </w:r>
+                      <w:proofErr w:type="spellStart"/>
+                      <w:r>
+                        <w:t>Fabuel</w:t>
+                      </w:r>
+                      <w:proofErr w:type="spellEnd"/>
                     </w:p>
                     <w:p>
                       <w:pPr>
@@ -456,9 +585,19 @@
                           <w:numId w:val="3"/>
                         </w:numPr>
                       </w:pPr>
+                      <w:proofErr w:type="spellStart"/>
                       <w:r>
-                        <w:t>Hector Mazzucotelli</w:t>
+                        <w:t>Hector</w:t>
                       </w:r>
+                      <w:proofErr w:type="spellEnd"/>
+                      <w:r>
+                        <w:t xml:space="preserve"> </w:t>
+                      </w:r>
+                      <w:proofErr w:type="spellStart"/>
+                      <w:r>
+                        <w:t>Mazzucotelli</w:t>
+                      </w:r>
+                      <w:proofErr w:type="spellEnd"/>
                       <w:r>
                         <w:t xml:space="preserve"> </w:t>
                       </w:r>
@@ -479,7 +618,7 @@
       <w:tblPr>
         <w:tblStyle w:val="Tablaconcuadrcula"/>
         <w:tblW w:w="0" w:type="auto"/>
-        <w:tblLook w:val="04A0"/>
+        <w:tblLook w:val="04A0" w:firstRow="1" w:lastRow="0" w:firstColumn="1" w:lastColumn="0" w:noHBand="0" w:noVBand="1"/>
       </w:tblPr>
       <w:tblGrid>
         <w:gridCol w:w="8644"/>
@@ -531,7 +670,13 @@
               <w:t>Descripción:</w:t>
             </w:r>
             <w:r>
-              <w:t xml:space="preserve"> Como administrador quiero conocer de que dispositivo y por quien fue accedido el sistema de modo que pueda contar con un log acerca de los accesos al mismo.</w:t>
+              <w:t xml:space="preserve"> Como administrador quiero conocer de </w:t>
+            </w:r>
+            <w:r>
+              <w:t>qué</w:t>
+            </w:r>
+            <w:r>
+              <w:t xml:space="preserve"> dispositivo y por quien fue accedido el sistema de modo que pueda contar con un log acerca de los accesos al mismo.</w:t>
             </w:r>
           </w:p>
           <w:p>
@@ -624,7 +769,21 @@
               <w:jc w:val="both"/>
             </w:pPr>
             <w:r>
-              <w:t>ESPERO poder tener filtros de búsqueda (Cuáles?)</w:t>
+              <w:t>E</w:t>
+            </w:r>
+            <w:r>
+              <w:t>spero</w:t>
+            </w:r>
+            <w:r>
+              <w:t xml:space="preserve"> poder tener filtros de búsqueda (Cuáles</w:t>
+            </w:r>
+            <w:proofErr w:type="gramStart"/>
+            <w:r>
+              <w:t>?</w:t>
+            </w:r>
+            <w:proofErr w:type="gramEnd"/>
+            <w:r>
+              <w:t>)</w:t>
             </w:r>
           </w:p>
           <w:p>
@@ -663,7 +822,23 @@
               <w:jc w:val="both"/>
             </w:pPr>
             <w:r>
-              <w:t>Espero que se pueda acceder al sistema por Blackberry y Android.</w:t>
+              <w:t xml:space="preserve">Espero que se pueda acceder al sistema por </w:t>
+            </w:r>
+            <w:proofErr w:type="spellStart"/>
+            <w:r>
+              <w:t>Blackberry</w:t>
+            </w:r>
+            <w:proofErr w:type="spellEnd"/>
+            <w:r>
+              <w:t xml:space="preserve"> y </w:t>
+            </w:r>
+            <w:proofErr w:type="spellStart"/>
+            <w:r>
+              <w:t>Android</w:t>
+            </w:r>
+            <w:proofErr w:type="spellEnd"/>
+            <w:r>
+              <w:t>.</w:t>
             </w:r>
           </w:p>
         </w:tc>
@@ -674,7 +849,7 @@
       <w:tblPr>
         <w:tblStyle w:val="Tablaconcuadrcula"/>
         <w:tblW w:w="0" w:type="auto"/>
-        <w:tblLook w:val="04A0"/>
+        <w:tblLook w:val="04A0" w:firstRow="1" w:lastRow="0" w:firstColumn="1" w:lastColumn="0" w:noHBand="0" w:noVBand="1"/>
       </w:tblPr>
       <w:tblGrid>
         <w:gridCol w:w="8644"/>
@@ -816,7 +991,7 @@
       <w:tblPr>
         <w:tblStyle w:val="Tablaconcuadrcula"/>
         <w:tblW w:w="0" w:type="auto"/>
-        <w:tblLook w:val="04A0"/>
+        <w:tblLook w:val="04A0" w:firstRow="1" w:lastRow="0" w:firstColumn="1" w:lastColumn="0" w:noHBand="0" w:noVBand="1"/>
       </w:tblPr>
       <w:tblGrid>
         <w:gridCol w:w="8644"/>
@@ -955,7 +1130,7 @@
       <w:tblPr>
         <w:tblStyle w:val="Tablaconcuadrcula"/>
         <w:tblW w:w="0" w:type="auto"/>
-        <w:tblLook w:val="04A0"/>
+        <w:tblLook w:val="04A0" w:firstRow="1" w:lastRow="0" w:firstColumn="1" w:lastColumn="0" w:noHBand="0" w:noVBand="1"/>
       </w:tblPr>
       <w:tblGrid>
         <w:gridCol w:w="8644"/>
@@ -1071,7 +1246,7 @@
       <w:tblPr>
         <w:tblStyle w:val="Tablaconcuadrcula"/>
         <w:tblW w:w="0" w:type="auto"/>
-        <w:tblLook w:val="04A0"/>
+        <w:tblLook w:val="04A0" w:firstRow="1" w:lastRow="0" w:firstColumn="1" w:lastColumn="0" w:noHBand="0" w:noVBand="1"/>
       </w:tblPr>
       <w:tblGrid>
         <w:gridCol w:w="8644"/>
@@ -1208,7 +1383,15 @@
               </w:numPr>
             </w:pPr>
             <w:r>
-              <w:t>Al consultar los datos de contacto, quiero que éstos aparezcan ordenados por número de dni.</w:t>
+              <w:t xml:space="preserve">Al consultar los datos de contacto, quiero que éstos aparezcan ordenados por número de </w:t>
+            </w:r>
+            <w:proofErr w:type="spellStart"/>
+            <w:r>
+              <w:t>dni</w:t>
+            </w:r>
+            <w:proofErr w:type="spellEnd"/>
+            <w:r>
+              <w:t>.</w:t>
             </w:r>
           </w:p>
           <w:p>
@@ -1261,7 +1444,7 @@
       <w:tblPr>
         <w:tblStyle w:val="Tablaconcuadrcula"/>
         <w:tblW w:w="0" w:type="auto"/>
-        <w:tblLook w:val="04A0"/>
+        <w:tblLook w:val="04A0" w:firstRow="1" w:lastRow="0" w:firstColumn="1" w:lastColumn="0" w:noHBand="0" w:noVBand="1"/>
       </w:tblPr>
       <w:tblGrid>
         <w:gridCol w:w="8644"/>
@@ -1292,6 +1475,9 @@
             <w:r>
               <w:t xml:space="preserve"> </w:t>
             </w:r>
+            <w:r>
+              <w:t>Visualización de contactos y de información de contactos</w:t>
+            </w:r>
           </w:p>
           <w:p>
             <w:r>
@@ -1303,6 +1489,39 @@
             <w:r>
               <w:t xml:space="preserve"> </w:t>
             </w:r>
+            <w:r>
+              <w:t>Como administrad</w:t>
+            </w:r>
+            <w:r>
+              <w:t>or/Operador de nivel superior</w:t>
+            </w:r>
+            <w:r>
+              <w:t>/Operador</w:t>
+            </w:r>
+            <w:r>
+              <w:t xml:space="preserve"> quiero poder consultar</w:t>
+            </w:r>
+            <w:r>
+              <w:t xml:space="preserve"> los contactos y </w:t>
+            </w:r>
+            <w:r>
+              <w:t xml:space="preserve">la </w:t>
+            </w:r>
+            <w:r>
+              <w:t xml:space="preserve">información </w:t>
+            </w:r>
+            <w:r>
+              <w:t xml:space="preserve">de </w:t>
+            </w:r>
+            <w:r>
+              <w:t xml:space="preserve">los </w:t>
+            </w:r>
+            <w:r>
+              <w:t xml:space="preserve">contactos del </w:t>
+            </w:r>
+            <w:r>
+              <w:t>sistema.</w:t>
+            </w:r>
           </w:p>
           <w:p>
             <w:r>
@@ -1323,7 +1542,10 @@
               <w:t>Prioridad:</w:t>
             </w:r>
             <w:r>
-              <w:t xml:space="preserve"> Alta</w:t>
+              <w:t xml:space="preserve"> </w:t>
+            </w:r>
+            <w:r>
+              <w:t>Alta</w:t>
             </w:r>
           </w:p>
         </w:tc>
@@ -1364,6 +1586,71 @@
                 <w:numId w:val="1"/>
               </w:numPr>
             </w:pPr>
+            <w:r>
+              <w:t xml:space="preserve">Al consultar </w:t>
+            </w:r>
+            <w:r>
+              <w:t xml:space="preserve">un contacto </w:t>
+            </w:r>
+            <w:r>
+              <w:t xml:space="preserve">deseo poder visualizar </w:t>
+            </w:r>
+            <w:r>
+              <w:t>información del tipo de contacto y una lista de informaciones de contacto</w:t>
+            </w:r>
+            <w:r>
+              <w:t>.</w:t>
+            </w:r>
+          </w:p>
+          <w:p>
+            <w:pPr>
+              <w:pStyle w:val="Prrafodelista"/>
+              <w:numPr>
+                <w:ilvl w:val="0"/>
+                <w:numId w:val="1"/>
+              </w:numPr>
+            </w:pPr>
+            <w:r>
+              <w:t>Al consultar un contacto deseo poder visualizar</w:t>
+            </w:r>
+            <w:r>
+              <w:t xml:space="preserve"> </w:t>
+            </w:r>
+            <w:r>
+              <w:t>la lista de contactos organizada de acuerdo a algún criterio de selección.</w:t>
+            </w:r>
+          </w:p>
+          <w:p>
+            <w:pPr>
+              <w:pStyle w:val="Prrafodelista"/>
+              <w:numPr>
+                <w:ilvl w:val="0"/>
+                <w:numId w:val="1"/>
+              </w:numPr>
+            </w:pPr>
+            <w:r>
+              <w:t xml:space="preserve">Al consultar </w:t>
+            </w:r>
+            <w:r>
+              <w:t>un contacto específico de la lista deseo poder visualizar el tipo de información, sus atributos y los propósitos.</w:t>
+            </w:r>
+          </w:p>
+          <w:p>
+            <w:pPr>
+              <w:pStyle w:val="Prrafodelista"/>
+              <w:numPr>
+                <w:ilvl w:val="0"/>
+                <w:numId w:val="1"/>
+              </w:numPr>
+            </w:pPr>
+            <w:r>
+              <w:t xml:space="preserve">Al consultar </w:t>
+            </w:r>
+            <w:r>
+              <w:t>la información de los contactos, deseo poder filtrarlos en base a algún dato, información o propósito y obtener los resultados en una lista.</w:t>
+            </w:r>
+            <w:bookmarkStart w:id="0" w:name="_GoBack"/>
+            <w:bookmarkEnd w:id="0"/>
           </w:p>
         </w:tc>
       </w:tr>
@@ -1373,7 +1660,7 @@
       <w:tblPr>
         <w:tblStyle w:val="Tablaconcuadrcula"/>
         <w:tblW w:w="0" w:type="auto"/>
-        <w:tblLook w:val="04A0"/>
+        <w:tblLook w:val="04A0" w:firstRow="1" w:lastRow="0" w:firstColumn="1" w:lastColumn="0" w:noHBand="0" w:noVBand="1"/>
       </w:tblPr>
       <w:tblGrid>
         <w:gridCol w:w="8644"/>
@@ -1434,7 +1721,6 @@
               <w:t xml:space="preserve"> manera que pueda tener dicha información actualizada.</w:t>
             </w:r>
           </w:p>
-          <w:p/>
           <w:p>
             <w:r>
               <w:rPr>
@@ -1514,6 +1800,7 @@
               </w:numPr>
             </w:pPr>
             <w:r>
+              <w:lastRenderedPageBreak/>
               <w:t>Al consultar mis datos de contacto, deseo poder seleccionar uno de ellos para poder modificarlo.</w:t>
             </w:r>
           </w:p>
@@ -1537,7 +1824,7 @@
       <w:tblPr>
         <w:tblStyle w:val="Tablaconcuadrcula"/>
         <w:tblW w:w="0" w:type="auto"/>
-        <w:tblLook w:val="04A0"/>
+        <w:tblLook w:val="04A0" w:firstRow="1" w:lastRow="0" w:firstColumn="1" w:lastColumn="0" w:noHBand="0" w:noVBand="1"/>
       </w:tblPr>
       <w:tblGrid>
         <w:gridCol w:w="8644"/>
@@ -1563,7 +1850,6 @@
               <w:rPr>
                 <w:b/>
               </w:rPr>
-              <w:lastRenderedPageBreak/>
               <w:t>Título:</w:t>
             </w:r>
             <w:r>
@@ -1602,8 +1888,6 @@
             <w:r>
               <w:t xml:space="preserve"> Alta</w:t>
             </w:r>
-            <w:bookmarkStart w:id="0" w:name="_GoBack"/>
-            <w:bookmarkEnd w:id="0"/>
           </w:p>
         </w:tc>
       </w:tr>
@@ -1617,7 +1901,6 @@
               <w:rPr>
                 <w:b/>
               </w:rPr>
-              <w:lastRenderedPageBreak/>
               <w:t>Criterio</w:t>
             </w:r>
             <w:r>
@@ -1700,9 +1983,167 @@
       </w:tr>
     </w:tbl>
     <w:p/>
+    <w:tbl>
+      <w:tblPr>
+        <w:tblStyle w:val="Tablaconcuadrcula"/>
+        <w:tblW w:w="0" w:type="auto"/>
+        <w:tblLook w:val="04A0" w:firstRow="1" w:lastRow="0" w:firstColumn="1" w:lastColumn="0" w:noHBand="0" w:noVBand="1"/>
+      </w:tblPr>
+      <w:tblGrid>
+        <w:gridCol w:w="8644"/>
+      </w:tblGrid>
+      <w:tr>
+        <w:tc>
+          <w:tcPr>
+            <w:tcW w:w="8644" w:type="dxa"/>
+          </w:tcPr>
+          <w:p>
+            <w:r>
+              <w:rPr>
+                <w:b/>
+              </w:rPr>
+              <w:t>Número:</w:t>
+            </w:r>
+            <w:r>
+              <w:t xml:space="preserve"> 9</w:t>
+            </w:r>
+          </w:p>
+          <w:p>
+            <w:r>
+              <w:rPr>
+                <w:b/>
+              </w:rPr>
+              <w:t>Título:</w:t>
+            </w:r>
+            <w:r>
+              <w:t xml:space="preserve"> Consulta de localización</w:t>
+            </w:r>
+            <w:r>
+              <w:t xml:space="preserve"> de operadores</w:t>
+            </w:r>
+          </w:p>
+          <w:p>
+            <w:r>
+              <w:rPr>
+                <w:b/>
+              </w:rPr>
+              <w:t>Descripción:</w:t>
+            </w:r>
+            <w:r>
+              <w:t xml:space="preserve"> Como administrador/Operador de nivel superior quiero poder consultar la localización del dispositivo que se conecta al sistema e interactúa con él.</w:t>
+            </w:r>
+          </w:p>
+          <w:p>
+            <w:r>
+              <w:rPr>
+                <w:b/>
+              </w:rPr>
+              <w:t>Estimación:</w:t>
+            </w:r>
+            <w:r>
+              <w:t xml:space="preserve"> Queda fuera de los límites del alcance de éste trabajo práctico.</w:t>
+            </w:r>
+          </w:p>
+          <w:p>
+            <w:r>
+              <w:rPr>
+                <w:b/>
+              </w:rPr>
+              <w:t>Prioridad:</w:t>
+            </w:r>
+            <w:r>
+              <w:t xml:space="preserve"> Media</w:t>
+            </w:r>
+          </w:p>
+        </w:tc>
+      </w:tr>
+      <w:tr>
+        <w:tc>
+          <w:tcPr>
+            <w:tcW w:w="8644" w:type="dxa"/>
+          </w:tcPr>
+          <w:p>
+            <w:r>
+              <w:rPr>
+                <w:b/>
+              </w:rPr>
+              <w:t>Criterio</w:t>
+            </w:r>
+            <w:r>
+              <w:rPr>
+                <w:b/>
+              </w:rPr>
+              <w:t>s</w:t>
+            </w:r>
+            <w:r>
+              <w:rPr>
+                <w:b/>
+              </w:rPr>
+              <w:t xml:space="preserve"> de Aceptación</w:t>
+            </w:r>
+            <w:r>
+              <w:t>:</w:t>
+            </w:r>
+          </w:p>
+          <w:p>
+            <w:pPr>
+              <w:pStyle w:val="Prrafodelista"/>
+              <w:numPr>
+                <w:ilvl w:val="0"/>
+                <w:numId w:val="1"/>
+              </w:numPr>
+            </w:pPr>
+            <w:r>
+              <w:t>Al consultar la localización de un operador deseo poder visualizar su ubicación en coordenadas.</w:t>
+            </w:r>
+          </w:p>
+          <w:p>
+            <w:pPr>
+              <w:pStyle w:val="Prrafodelista"/>
+              <w:numPr>
+                <w:ilvl w:val="0"/>
+                <w:numId w:val="1"/>
+              </w:numPr>
+            </w:pPr>
+            <w:r>
+              <w:t xml:space="preserve">Al consultar la localización de un operador deseo poder visualizar su ubicación a través de un pequeño mapa (por ejemplo: Google </w:t>
+            </w:r>
+            <w:proofErr w:type="spellStart"/>
+            <w:r>
+              <w:t>Map</w:t>
+            </w:r>
+            <w:proofErr w:type="spellEnd"/>
+            <w:r>
+              <w:t xml:space="preserve"> o GPS </w:t>
+            </w:r>
+            <w:proofErr w:type="spellStart"/>
+            <w:r>
+              <w:t>Map</w:t>
+            </w:r>
+            <w:proofErr w:type="spellEnd"/>
+            <w:r>
+              <w:t>).</w:t>
+            </w:r>
+          </w:p>
+          <w:p>
+            <w:pPr>
+              <w:pStyle w:val="Prrafodelista"/>
+              <w:numPr>
+                <w:ilvl w:val="0"/>
+                <w:numId w:val="1"/>
+              </w:numPr>
+            </w:pPr>
+            <w:r>
+              <w:t>Al consultar la localización de un operador deseo poder visualizar su ubicación ordenada de acuerdo a la proximidad al local propio.</w:t>
+            </w:r>
+          </w:p>
+        </w:tc>
+      </w:tr>
+    </w:tbl>
+    <w:p/>
     <w:sectPr>
-      <w:headerReference w:type="default" r:id="rId9"/>
-      <w:footerReference w:type="default" r:id="rId10"/>
+      <w:headerReference w:type="default" r:id="rId10"/>
+      <w:footerReference w:type="default" r:id="rId11"/>
       <w:pgSz w:w="11906" w:h="16838"/>
       <w:pgMar w:top="1417" w:right="1701" w:bottom="1417" w:left="1701" w:header="708" w:footer="708" w:gutter="0"/>
       <w:cols w:space="708"/>
@@ -1714,8 +2155,8 @@
 </file>
 
 <file path=word/endnotes.xml><?xml version="1.0" encoding="utf-8"?>
-<w:endnotes xmlns:ve="http://schemas.openxmlformats.org/markup-compatibility/2006" xmlns:o="urn:schemas-microsoft-com:office:office" xmlns:r="http://schemas.openxmlformats.org/officeDocument/2006/relationships" xmlns:m="http://schemas.openxmlformats.org/officeDocument/2006/math" xmlns:v="urn:schemas-microsoft-com:vml" xmlns:wp="http://schemas.openxmlformats.org/drawingml/2006/wordprocessingDrawing" xmlns:w10="urn:schemas-microsoft-com:office:word" xmlns:w="http://schemas.openxmlformats.org/wordprocessingml/2006/main" xmlns:wne="http://schemas.microsoft.com/office/word/2006/wordml">
-  <w:endnote w:type="separator" w:id="0">
+<w:endnotes xmlns:wpc="http://schemas.microsoft.com/office/word/2010/wordprocessingCanvas" xmlns:mc="http://schemas.openxmlformats.org/markup-compatibility/2006" xmlns:o="urn:schemas-microsoft-com:office:office" xmlns:r="http://schemas.openxmlformats.org/officeDocument/2006/relationships" xmlns:m="http://schemas.openxmlformats.org/officeDocument/2006/math" xmlns:v="urn:schemas-microsoft-com:vml" xmlns:wp14="http://schemas.microsoft.com/office/word/2010/wordprocessingDrawing" xmlns:wp="http://schemas.openxmlformats.org/drawingml/2006/wordprocessingDrawing" xmlns:w10="urn:schemas-microsoft-com:office:word" xmlns:w="http://schemas.openxmlformats.org/wordprocessingml/2006/main" xmlns:w14="http://schemas.microsoft.com/office/word/2010/wordml" xmlns:wpg="http://schemas.microsoft.com/office/word/2010/wordprocessingGroup" xmlns:wpi="http://schemas.microsoft.com/office/word/2010/wordprocessingInk" xmlns:wne="http://schemas.microsoft.com/office/word/2006/wordml" xmlns:wps="http://schemas.microsoft.com/office/word/2010/wordprocessingShape" mc:Ignorable="w14 wp14">
+  <w:endnote w:type="separator" w:id="-1">
     <w:p>
       <w:pPr>
         <w:spacing w:after="0" w:line="240" w:lineRule="auto"/>
@@ -1725,7 +2166,7 @@
       </w:r>
     </w:p>
   </w:endnote>
-  <w:endnote w:type="continuationSeparator" w:id="1">
+  <w:endnote w:type="continuationSeparator" w:id="0">
     <w:p>
       <w:pPr>
         <w:spacing w:after="0" w:line="240" w:lineRule="auto"/>
@@ -1739,7 +2180,7 @@
 </file>
 
 <file path=word/footer1.xml><?xml version="1.0" encoding="utf-8"?>
-<w:ftr xmlns:ve="http://schemas.openxmlformats.org/markup-compatibility/2006" xmlns:o="urn:schemas-microsoft-com:office:office" xmlns:r="http://schemas.openxmlformats.org/officeDocument/2006/relationships" xmlns:m="http://schemas.openxmlformats.org/officeDocument/2006/math" xmlns:v="urn:schemas-microsoft-com:vml" xmlns:wp="http://schemas.openxmlformats.org/drawingml/2006/wordprocessingDrawing" xmlns:w10="urn:schemas-microsoft-com:office:word" xmlns:w="http://schemas.openxmlformats.org/wordprocessingml/2006/main" xmlns:wne="http://schemas.microsoft.com/office/word/2006/wordml">
+<w:ftr xmlns:wpc="http://schemas.microsoft.com/office/word/2010/wordprocessingCanvas" xmlns:mc="http://schemas.openxmlformats.org/markup-compatibility/2006" xmlns:o="urn:schemas-microsoft-com:office:office" xmlns:r="http://schemas.openxmlformats.org/officeDocument/2006/relationships" xmlns:m="http://schemas.openxmlformats.org/officeDocument/2006/math" xmlns:v="urn:schemas-microsoft-com:vml" xmlns:wp14="http://schemas.microsoft.com/office/word/2010/wordprocessingDrawing" xmlns:wp="http://schemas.openxmlformats.org/drawingml/2006/wordprocessingDrawing" xmlns:w10="urn:schemas-microsoft-com:office:word" xmlns:w="http://schemas.openxmlformats.org/wordprocessingml/2006/main" xmlns:w14="http://schemas.microsoft.com/office/word/2010/wordml" xmlns:wpg="http://schemas.microsoft.com/office/word/2010/wordprocessingGroup" xmlns:wpi="http://schemas.microsoft.com/office/word/2010/wordprocessingInk" xmlns:wne="http://schemas.microsoft.com/office/word/2006/wordml" xmlns:wps="http://schemas.microsoft.com/office/word/2010/wordprocessingShape" mc:Ignorable="w14 wp14">
   <w:tbl>
     <w:tblPr>
       <w:tblW w:w="5000" w:type="pct"/>
@@ -1747,7 +2188,7 @@
         <w:top w:val="single" w:sz="18" w:space="0" w:color="808080" w:themeColor="background1" w:themeShade="80"/>
         <w:insideV w:val="single" w:sz="18" w:space="0" w:color="808080" w:themeColor="background1" w:themeShade="80"/>
       </w:tblBorders>
-      <w:tblLook w:val="04A0"/>
+      <w:tblLook w:val="04A0" w:firstRow="1" w:lastRow="0" w:firstColumn="1" w:lastColumn="0" w:noHBand="0" w:noVBand="1"/>
     </w:tblPr>
     <w:tblGrid>
       <w:gridCol w:w="909"/>
@@ -1786,7 +2227,7 @@
               <w:sz w:val="32"/>
               <w:szCs w:val="32"/>
             </w:rPr>
-            <w:t>3</w:t>
+            <w:t>4</w:t>
           </w:r>
           <w:r>
             <w:rPr>
@@ -1821,8 +2262,8 @@
 </file>
 
 <file path=word/footnotes.xml><?xml version="1.0" encoding="utf-8"?>
-<w:footnotes xmlns:ve="http://schemas.openxmlformats.org/markup-compatibility/2006" xmlns:o="urn:schemas-microsoft-com:office:office" xmlns:r="http://schemas.openxmlformats.org/officeDocument/2006/relationships" xmlns:m="http://schemas.openxmlformats.org/officeDocument/2006/math" xmlns:v="urn:schemas-microsoft-com:vml" xmlns:wp="http://schemas.openxmlformats.org/drawingml/2006/wordprocessingDrawing" xmlns:w10="urn:schemas-microsoft-com:office:word" xmlns:w="http://schemas.openxmlformats.org/wordprocessingml/2006/main" xmlns:wne="http://schemas.microsoft.com/office/word/2006/wordml">
-  <w:footnote w:type="separator" w:id="0">
+<w:footnotes xmlns:wpc="http://schemas.microsoft.com/office/word/2010/wordprocessingCanvas" xmlns:mc="http://schemas.openxmlformats.org/markup-compatibility/2006" xmlns:o="urn:schemas-microsoft-com:office:office" xmlns:r="http://schemas.openxmlformats.org/officeDocument/2006/relationships" xmlns:m="http://schemas.openxmlformats.org/officeDocument/2006/math" xmlns:v="urn:schemas-microsoft-com:vml" xmlns:wp14="http://schemas.microsoft.com/office/word/2010/wordprocessingDrawing" xmlns:wp="http://schemas.openxmlformats.org/drawingml/2006/wordprocessingDrawing" xmlns:w10="urn:schemas-microsoft-com:office:word" xmlns:w="http://schemas.openxmlformats.org/wordprocessingml/2006/main" xmlns:w14="http://schemas.microsoft.com/office/word/2010/wordml" xmlns:wpg="http://schemas.microsoft.com/office/word/2010/wordprocessingGroup" xmlns:wpi="http://schemas.microsoft.com/office/word/2010/wordprocessingInk" xmlns:wne="http://schemas.microsoft.com/office/word/2006/wordml" xmlns:wps="http://schemas.microsoft.com/office/word/2010/wordprocessingShape" mc:Ignorable="w14 wp14">
+  <w:footnote w:type="separator" w:id="-1">
     <w:p>
       <w:pPr>
         <w:spacing w:after="0" w:line="240" w:lineRule="auto"/>
@@ -1832,7 +2273,7 @@
       </w:r>
     </w:p>
   </w:footnote>
-  <w:footnote w:type="continuationSeparator" w:id="1">
+  <w:footnote w:type="continuationSeparator" w:id="0">
     <w:p>
       <w:pPr>
         <w:spacing w:after="0" w:line="240" w:lineRule="auto"/>
@@ -1846,7 +2287,7 @@
 </file>
 
 <file path=word/header1.xml><?xml version="1.0" encoding="utf-8"?>
-<w:hdr xmlns:ve="http://schemas.openxmlformats.org/markup-compatibility/2006" xmlns:o="urn:schemas-microsoft-com:office:office" xmlns:r="http://schemas.openxmlformats.org/officeDocument/2006/relationships" xmlns:m="http://schemas.openxmlformats.org/officeDocument/2006/math" xmlns:v="urn:schemas-microsoft-com:vml" xmlns:wp="http://schemas.openxmlformats.org/drawingml/2006/wordprocessingDrawing" xmlns:w10="urn:schemas-microsoft-com:office:word" xmlns:w="http://schemas.openxmlformats.org/wordprocessingml/2006/main" xmlns:wne="http://schemas.microsoft.com/office/word/2006/wordml">
+<w:hdr xmlns:wpc="http://schemas.microsoft.com/office/word/2010/wordprocessingCanvas" xmlns:mc="http://schemas.openxmlformats.org/markup-compatibility/2006" xmlns:o="urn:schemas-microsoft-com:office:office" xmlns:r="http://schemas.openxmlformats.org/officeDocument/2006/relationships" xmlns:m="http://schemas.openxmlformats.org/officeDocument/2006/math" xmlns:v="urn:schemas-microsoft-com:vml" xmlns:wp14="http://schemas.microsoft.com/office/word/2010/wordprocessingDrawing" xmlns:wp="http://schemas.openxmlformats.org/drawingml/2006/wordprocessingDrawing" xmlns:w10="urn:schemas-microsoft-com:office:word" xmlns:w="http://schemas.openxmlformats.org/wordprocessingml/2006/main" xmlns:w14="http://schemas.microsoft.com/office/word/2010/wordml" xmlns:wpg="http://schemas.microsoft.com/office/word/2010/wordprocessingGroup" xmlns:wpi="http://schemas.microsoft.com/office/word/2010/wordprocessingInk" xmlns:wne="http://schemas.microsoft.com/office/word/2006/wordml" xmlns:wps="http://schemas.microsoft.com/office/word/2010/wordprocessingShape" mc:Ignorable="w14 wp14">
   <w:tbl>
     <w:tblPr>
       <w:tblW w:w="5000" w:type="pct"/>
@@ -1860,7 +2301,7 @@
         <w:bottom w:w="72" w:type="dxa"/>
         <w:right w:w="115" w:type="dxa"/>
       </w:tblCellMar>
-      <w:tblLook w:val="04A0"/>
+      <w:tblLook w:val="04A0" w:firstRow="1" w:lastRow="0" w:firstColumn="1" w:lastColumn="0" w:noHBand="0" w:noVBand="1"/>
     </w:tblPr>
     <w:tblGrid>
       <w:gridCol w:w="7629"/>
@@ -1882,6 +2323,7 @@
           <w:dataBinding w:prefixMappings="xmlns:ns0='http://schemas.openxmlformats.org/package/2006/metadata/core-properties' xmlns:ns1='http://purl.org/dc/elements/1.1/'" w:xpath="/ns0:coreProperties[1]/ns1:title[1]" w:storeItemID="{6C3C8BC8-F283-45AE-878A-BAB7291924A1}"/>
           <w:text/>
         </w:sdtPr>
+        <w:sdtEndPr/>
         <w:sdtContent>
           <w:tc>
             <w:tcPr>
@@ -1903,8 +2345,36 @@
                   <w:sz w:val="36"/>
                   <w:szCs w:val="36"/>
                 </w:rPr>
-                <w:t>Armado de User Stories</w:t>
+                <w:t xml:space="preserve">Armado de </w:t>
               </w:r>
+              <w:proofErr w:type="spellStart"/>
+              <w:r>
+                <w:rPr>
+                  <w:rFonts w:asciiTheme="majorHAnsi" w:eastAsiaTheme="majorEastAsia" w:hAnsiTheme="majorHAnsi" w:cstheme="majorBidi"/>
+                  <w:sz w:val="36"/>
+                  <w:szCs w:val="36"/>
+                </w:rPr>
+                <w:t>User</w:t>
+              </w:r>
+              <w:proofErr w:type="spellEnd"/>
+              <w:r>
+                <w:rPr>
+                  <w:rFonts w:asciiTheme="majorHAnsi" w:eastAsiaTheme="majorEastAsia" w:hAnsiTheme="majorHAnsi" w:cstheme="majorBidi"/>
+                  <w:sz w:val="36"/>
+                  <w:szCs w:val="36"/>
+                </w:rPr>
+                <w:t xml:space="preserve"> </w:t>
+              </w:r>
+              <w:proofErr w:type="spellStart"/>
+              <w:r>
+                <w:rPr>
+                  <w:rFonts w:asciiTheme="majorHAnsi" w:eastAsiaTheme="majorEastAsia" w:hAnsiTheme="majorHAnsi" w:cstheme="majorBidi"/>
+                  <w:sz w:val="36"/>
+                  <w:szCs w:val="36"/>
+                </w:rPr>
+                <w:t>Stories</w:t>
+              </w:r>
+              <w:proofErr w:type="spellEnd"/>
             </w:p>
           </w:tc>
         </w:sdtContent>
@@ -1929,6 +2399,7 @@
             <w:calendar w:val="gregorian"/>
           </w:date>
         </w:sdtPr>
+        <w:sdtEndPr/>
         <w:sdtContent>
           <w:tc>
             <w:tcPr>
@@ -1972,7 +2443,7 @@
 </file>
 
 <file path=word/numbering.xml><?xml version="1.0" encoding="utf-8"?>
-<w:numbering xmlns:ve="http://schemas.openxmlformats.org/markup-compatibility/2006" xmlns:o="urn:schemas-microsoft-com:office:office" xmlns:r="http://schemas.openxmlformats.org/officeDocument/2006/relationships" xmlns:m="http://schemas.openxmlformats.org/officeDocument/2006/math" xmlns:v="urn:schemas-microsoft-com:vml" xmlns:wp="http://schemas.openxmlformats.org/drawingml/2006/wordprocessingDrawing" xmlns:w10="urn:schemas-microsoft-com:office:word" xmlns:w="http://schemas.openxmlformats.org/wordprocessingml/2006/main" xmlns:wne="http://schemas.microsoft.com/office/word/2006/wordml">
+<w:numbering xmlns:wpc="http://schemas.microsoft.com/office/word/2010/wordprocessingCanvas" xmlns:mc="http://schemas.openxmlformats.org/markup-compatibility/2006" xmlns:o="urn:schemas-microsoft-com:office:office" xmlns:r="http://schemas.openxmlformats.org/officeDocument/2006/relationships" xmlns:m="http://schemas.openxmlformats.org/officeDocument/2006/math" xmlns:v="urn:schemas-microsoft-com:vml" xmlns:wp14="http://schemas.microsoft.com/office/word/2010/wordprocessingDrawing" xmlns:wp="http://schemas.openxmlformats.org/drawingml/2006/wordprocessingDrawing" xmlns:w10="urn:schemas-microsoft-com:office:word" xmlns:w="http://schemas.openxmlformats.org/wordprocessingml/2006/main" xmlns:w14="http://schemas.microsoft.com/office/word/2010/wordml" xmlns:wpg="http://schemas.microsoft.com/office/word/2010/wordprocessingGroup" xmlns:wpi="http://schemas.microsoft.com/office/word/2010/wordprocessingInk" xmlns:wne="http://schemas.microsoft.com/office/word/2006/wordml" xmlns:wps="http://schemas.microsoft.com/office/word/2010/wordprocessingShape" mc:Ignorable="w14 wp14">
   <w:abstractNum w:abstractNumId="0">
     <w:nsid w:val="07033B96"/>
     <w:multiLevelType w:val="hybridMultilevel"/>
@@ -2322,7 +2793,7 @@
 </file>
 
 <file path=word/styles.xml><?xml version="1.0" encoding="utf-8"?>
-<w:styles xmlns:r="http://schemas.openxmlformats.org/officeDocument/2006/relationships" xmlns:w="http://schemas.openxmlformats.org/wordprocessingml/2006/main">
+<w:styles xmlns:mc="http://schemas.openxmlformats.org/markup-compatibility/2006" xmlns:r="http://schemas.openxmlformats.org/officeDocument/2006/relationships" xmlns:w="http://schemas.openxmlformats.org/wordprocessingml/2006/main" xmlns:w14="http://schemas.microsoft.com/office/word/2010/wordml" mc:Ignorable="w14">
   <w:docDefaults>
     <w:rPrDefault>
       <w:rPr>
@@ -2493,7 +2964,6 @@
     <w:uiPriority w:val="99"/>
     <w:semiHidden/>
     <w:unhideWhenUsed/>
-    <w:qFormat/>
     <w:tblPr>
       <w:tblInd w:w="0" w:type="dxa"/>
       <w:tblCellMar>
@@ -2837,344 +3307,6 @@
 </w:styles>
 </file>
 
-<file path=word/glossary/document.xml><?xml version="1.0" encoding="utf-8"?>
-<w:glossaryDocument xmlns:ve="http://schemas.openxmlformats.org/markup-compatibility/2006" xmlns:o="urn:schemas-microsoft-com:office:office" xmlns:r="http://schemas.openxmlformats.org/officeDocument/2006/relationships" xmlns:m="http://schemas.openxmlformats.org/officeDocument/2006/math" xmlns:v="urn:schemas-microsoft-com:vml" xmlns:wp="http://schemas.openxmlformats.org/drawingml/2006/wordprocessingDrawing" xmlns:w10="urn:schemas-microsoft-com:office:word" xmlns:w="http://schemas.openxmlformats.org/wordprocessingml/2006/main" xmlns:wne="http://schemas.microsoft.com/office/word/2006/wordml">
-  <w:docParts/>
-</w:glossaryDocument>
-</file>
-
-<file path=word/glossary/fontTable.xml><?xml version="1.0" encoding="utf-8"?>
-<w:fonts xmlns:r="http://schemas.openxmlformats.org/officeDocument/2006/relationships" xmlns:w="http://schemas.openxmlformats.org/wordprocessingml/2006/main">
-  <w:font w:name="Calibri">
-    <w:panose1 w:val="020F0502020204030204"/>
-    <w:charset w:val="00"/>
-    <w:family w:val="swiss"/>
-    <w:pitch w:val="variable"/>
-    <w:sig w:usb0="E10002FF" w:usb1="4000ACFF" w:usb2="00000009" w:usb3="00000000" w:csb0="0000019F" w:csb1="00000000"/>
-  </w:font>
-  <w:font w:name="Courier New">
-    <w:panose1 w:val="02070309020205020404"/>
-    <w:charset w:val="00"/>
-    <w:family w:val="modern"/>
-    <w:pitch w:val="fixed"/>
-    <w:sig w:usb0="E0002AFF" w:usb1="C0007843" w:usb2="00000009" w:usb3="00000000" w:csb0="000001FF" w:csb1="00000000"/>
-  </w:font>
-  <w:font w:name="Times New Roman">
-    <w:panose1 w:val="02020603050405020304"/>
-    <w:charset w:val="00"/>
-    <w:family w:val="roman"/>
-    <w:pitch w:val="variable"/>
-    <w:sig w:usb0="E0002AFF" w:usb1="C0007841" w:usb2="00000009" w:usb3="00000000" w:csb0="000001FF" w:csb1="00000000"/>
-  </w:font>
-  <w:font w:name="Wingdings">
-    <w:panose1 w:val="05000000000000000000"/>
-    <w:charset w:val="02"/>
-    <w:family w:val="auto"/>
-    <w:pitch w:val="variable"/>
-    <w:sig w:usb0="00000000" w:usb1="10000000" w:usb2="00000000" w:usb3="00000000" w:csb0="80000000" w:csb1="00000000"/>
-  </w:font>
-  <w:font w:name="Symbol">
-    <w:panose1 w:val="05050102010706020507"/>
-    <w:charset w:val="02"/>
-    <w:family w:val="roman"/>
-    <w:pitch w:val="variable"/>
-    <w:sig w:usb0="00000000" w:usb1="10000000" w:usb2="00000000" w:usb3="00000000" w:csb0="80000000" w:csb1="00000000"/>
-  </w:font>
-  <w:font w:name="Tahoma">
-    <w:panose1 w:val="020B0604030504040204"/>
-    <w:charset w:val="00"/>
-    <w:family w:val="swiss"/>
-    <w:pitch w:val="variable"/>
-    <w:sig w:usb0="E1002EFF" w:usb1="C000605B" w:usb2="00000029" w:usb3="00000000" w:csb0="000101FF" w:csb1="00000000"/>
-  </w:font>
-  <w:font w:name="Arial">
-    <w:panose1 w:val="020B0604020202020204"/>
-    <w:charset w:val="00"/>
-    <w:family w:val="swiss"/>
-    <w:pitch w:val="variable"/>
-    <w:sig w:usb0="E0002AFF" w:usb1="C0007843" w:usb2="00000009" w:usb3="00000000" w:csb0="000001FF" w:csb1="00000000"/>
-  </w:font>
-  <w:font w:name="Cambria">
-    <w:panose1 w:val="02040503050406030204"/>
-    <w:charset w:val="00"/>
-    <w:family w:val="roman"/>
-    <w:pitch w:val="variable"/>
-    <w:sig w:usb0="E00002FF" w:usb1="400004FF" w:usb2="00000000" w:usb3="00000000" w:csb0="0000019F" w:csb1="00000000"/>
-  </w:font>
-</w:fonts>
-</file>
-
-<file path=word/glossary/settings.xml><?xml version="1.0" encoding="utf-8"?>
-<w:settings xmlns:o="urn:schemas-microsoft-com:office:office" xmlns:r="http://schemas.openxmlformats.org/officeDocument/2006/relationships" xmlns:m="http://schemas.openxmlformats.org/officeDocument/2006/math" xmlns:v="urn:schemas-microsoft-com:vml" xmlns:w10="urn:schemas-microsoft-com:office:word" xmlns:w="http://schemas.openxmlformats.org/wordprocessingml/2006/main" xmlns:sl="http://schemas.openxmlformats.org/schemaLibrary/2006/main">
-  <w:view w:val="normal"/>
-  <w:defaultTabStop w:val="708"/>
-  <w:hyphenationZone w:val="425"/>
-  <w:characterSpacingControl w:val="doNotCompress"/>
-  <w:compat>
-    <w:useFELayout/>
-  </w:compat>
-  <w:rsids>
-    <w:rsidRoot w:val="00AE66E0"/>
-    <w:rsid w:val="00405255"/>
-    <w:rsid w:val="004C0474"/>
-    <w:rsid w:val="008E1549"/>
-    <w:rsid w:val="00AB18E0"/>
-    <w:rsid w:val="00AE66E0"/>
-  </w:rsids>
-  <m:mathPr>
-    <m:mathFont m:val="Cambria Math"/>
-    <m:brkBin m:val="before"/>
-    <m:brkBinSub m:val="--"/>
-    <m:smallFrac/>
-    <m:dispDef/>
-    <m:lMargin m:val="0"/>
-    <m:rMargin m:val="0"/>
-    <m:defJc m:val="centerGroup"/>
-    <m:wrapIndent m:val="1440"/>
-    <m:intLim m:val="subSup"/>
-    <m:naryLim m:val="undOvr"/>
-  </m:mathPr>
-  <w:themeFontLang w:val="es-ES"/>
-  <w:clrSchemeMapping w:bg1="light1" w:t1="dark1" w:bg2="light2" w:t2="dark2" w:accent1="accent1" w:accent2="accent2" w:accent3="accent3" w:accent4="accent4" w:accent5="accent5" w:accent6="accent6" w:hyperlink="hyperlink" w:followedHyperlink="followedHyperlink"/>
-  <w:decimalSymbol w:val=","/>
-  <w:listSeparator w:val=";"/>
-</w:settings>
-</file>
-
-<file path=word/glossary/styles.xml><?xml version="1.0" encoding="utf-8"?>
-<w:styles xmlns:r="http://schemas.openxmlformats.org/officeDocument/2006/relationships" xmlns:w="http://schemas.openxmlformats.org/wordprocessingml/2006/main">
-  <w:docDefaults>
-    <w:rPrDefault>
-      <w:rPr>
-        <w:rFonts w:asciiTheme="minorHAnsi" w:eastAsiaTheme="minorEastAsia" w:hAnsiTheme="minorHAnsi" w:cstheme="minorBidi"/>
-        <w:sz w:val="22"/>
-        <w:szCs w:val="22"/>
-        <w:lang w:val="es-ES" w:eastAsia="es-ES" w:bidi="ar-SA"/>
-      </w:rPr>
-    </w:rPrDefault>
-    <w:pPrDefault>
-      <w:pPr>
-        <w:spacing w:after="200" w:line="276" w:lineRule="auto"/>
-      </w:pPr>
-    </w:pPrDefault>
-  </w:docDefaults>
-  <w:latentStyles w:defLockedState="0" w:defUIPriority="99" w:defSemiHidden="1" w:defUnhideWhenUsed="1" w:defQFormat="0" w:count="267">
-    <w:lsdException w:name="Normal" w:semiHidden="0" w:uiPriority="0" w:unhideWhenUsed="0" w:qFormat="1"/>
-    <w:lsdException w:name="heading 1" w:semiHidden="0" w:uiPriority="9" w:unhideWhenUsed="0" w:qFormat="1"/>
-    <w:lsdException w:name="heading 2" w:uiPriority="9" w:qFormat="1"/>
-    <w:lsdException w:name="heading 3" w:uiPriority="9" w:qFormat="1"/>
-    <w:lsdException w:name="heading 4" w:uiPriority="9" w:qFormat="1"/>
-    <w:lsdException w:name="heading 5" w:uiPriority="9" w:qFormat="1"/>
-    <w:lsdException w:name="heading 6" w:uiPriority="9" w:qFormat="1"/>
-    <w:lsdException w:name="heading 7" w:uiPriority="9" w:qFormat="1"/>
-    <w:lsdException w:name="heading 8" w:uiPriority="9" w:qFormat="1"/>
-    <w:lsdException w:name="heading 9" w:uiPriority="9" w:qFormat="1"/>
-    <w:lsdException w:name="toc 1" w:uiPriority="39"/>
-    <w:lsdException w:name="toc 2" w:uiPriority="39"/>
-    <w:lsdException w:name="toc 3" w:uiPriority="39"/>
-    <w:lsdException w:name="toc 4" w:uiPriority="39"/>
-    <w:lsdException w:name="toc 5" w:uiPriority="39"/>
-    <w:lsdException w:name="toc 6" w:uiPriority="39"/>
-    <w:lsdException w:name="toc 7" w:uiPriority="39"/>
-    <w:lsdException w:name="toc 8" w:uiPriority="39"/>
-    <w:lsdException w:name="toc 9" w:uiPriority="39"/>
-    <w:lsdException w:name="caption" w:uiPriority="35" w:qFormat="1"/>
-    <w:lsdException w:name="Title" w:semiHidden="0" w:uiPriority="10" w:unhideWhenUsed="0" w:qFormat="1"/>
-    <w:lsdException w:name="Default Paragraph Font" w:uiPriority="1"/>
-    <w:lsdException w:name="Subtitle" w:semiHidden="0" w:uiPriority="11" w:unhideWhenUsed="0" w:qFormat="1"/>
-    <w:lsdException w:name="Strong" w:semiHidden="0" w:uiPriority="22" w:unhideWhenUsed="0" w:qFormat="1"/>
-    <w:lsdException w:name="Emphasis" w:semiHidden="0" w:uiPriority="20" w:unhideWhenUsed="0" w:qFormat="1"/>
-    <w:lsdException w:name="Table Grid" w:semiHidden="0" w:uiPriority="59" w:unhideWhenUsed="0"/>
-    <w:lsdException w:name="Placeholder Text" w:unhideWhenUsed="0"/>
-    <w:lsdException w:name="No Spacing" w:semiHidden="0" w:uiPriority="1" w:unhideWhenUsed="0" w:qFormat="1"/>
-    <w:lsdException w:name="Light Shading" w:semiHidden="0" w:uiPriority="60" w:unhideWhenUsed="0"/>
-    <w:lsdException w:name="Light List" w:semiHidden="0" w:uiPriority="61" w:unhideWhenUsed="0"/>
-    <w:lsdException w:name="Light Grid" w:semiHidden="0" w:uiPriority="62" w:unhideWhenUsed="0"/>
-    <w:lsdException w:name="Medium Shading 1" w:semiHidden="0" w:uiPriority="63" w:unhideWhenUsed="0"/>
-    <w:lsdException w:name="Medium Shading 2" w:semiHidden="0" w:uiPriority="64" w:unhideWhenUsed="0"/>
-    <w:lsdException w:name="Medium List 1" w:semiHidden="0" w:uiPriority="65" w:unhideWhenUsed="0"/>
-    <w:lsdException w:name="Medium List 2" w:semiHidden="0" w:uiPriority="66" w:unhideWhenUsed="0"/>
-    <w:lsdException w:name="Medium Grid 1" w:semiHidden="0" w:uiPriority="67" w:unhideWhenUsed="0"/>
-    <w:lsdException w:name="Medium Grid 2" w:semiHidden="0" w:uiPriority="68" w:unhideWhenUsed="0"/>
-    <w:lsdException w:name="Medium Grid 3" w:semiHidden="0" w:uiPriority="69" w:unhideWhenUsed="0"/>
-    <w:lsdException w:name="Dark List" w:semiHidden="0" w:uiPriority="70" w:unhideWhenUsed="0"/>
-    <w:lsdException w:name="Colorful Shading" w:semiHidden="0" w:uiPriority="71" w:unhideWhenUsed="0"/>
-    <w:lsdException w:name="Colorful List" w:semiHidden="0" w:uiPriority="72" w:unhideWhenUsed="0"/>
-    <w:lsdException w:name="Colorful Grid" w:semiHidden="0" w:uiPriority="73" w:unhideWhenUsed="0"/>
-    <w:lsdException w:name="Light Shading Accent 1" w:semiHidden="0" w:uiPriority="60" w:unhideWhenUsed="0"/>
-    <w:lsdException w:name="Light List Accent 1" w:semiHidden="0" w:uiPriority="61" w:unhideWhenUsed="0"/>
-    <w:lsdException w:name="Light Grid Accent 1" w:semiHidden="0" w:uiPriority="62" w:unhideWhenUsed="0"/>
-    <w:lsdException w:name="Medium Shading 1 Accent 1" w:semiHidden="0" w:uiPriority="63" w:unhideWhenUsed="0"/>
-    <w:lsdException w:name="Medium Shading 2 Accent 1" w:semiHidden="0" w:uiPriority="64" w:unhideWhenUsed="0"/>
-    <w:lsdException w:name="Medium List 1 Accent 1" w:semiHidden="0" w:uiPriority="65" w:unhideWhenUsed="0"/>
-    <w:lsdException w:name="Revision" w:unhideWhenUsed="0"/>
-    <w:lsdException w:name="List Paragraph" w:semiHidden="0" w:uiPriority="34" w:unhideWhenUsed="0" w:qFormat="1"/>
-    <w:lsdException w:name="Quote" w:semiHidden="0" w:uiPriority="29" w:unhideWhenUsed="0" w:qFormat="1"/>
-    <w:lsdException w:name="Intense Quote" w:semiHidden="0" w:uiPriority="30" w:unhideWhenUsed="0" w:qFormat="1"/>
-    <w:lsdException w:name="Medium List 2 Accent 1" w:semiHidden="0" w:uiPriority="66" w:unhideWhenUsed="0"/>
-    <w:lsdException w:name="Medium Grid 1 Accent 1" w:semiHidden="0" w:uiPriority="67" w:unhideWhenUsed="0"/>
-    <w:lsdException w:name="Medium Grid 2 Accent 1" w:semiHidden="0" w:uiPriority="68" w:unhideWhenUsed="0"/>
-    <w:lsdException w:name="Medium Grid 3 Accent 1" w:semiHidden="0" w:uiPriority="69" w:unhideWhenUsed="0"/>
-    <w:lsdException w:name="Dark List Accent 1" w:semiHidden="0" w:uiPriority="70" w:unhideWhenUsed="0"/>
-    <w:lsdException w:name="Colorful Shading Accent 1" w:semiHidden="0" w:uiPriority="71" w:unhideWhenUsed="0"/>
-    <w:lsdException w:name="Colorful List Accent 1" w:semiHidden="0" w:uiPriority="72" w:unhideWhenUsed="0"/>
-    <w:lsdException w:name="Colorful Grid Accent 1" w:semiHidden="0" w:uiPriority="73" w:unhideWhenUsed="0"/>
-    <w:lsdException w:name="Light Shading Accent 2" w:semiHidden="0" w:uiPriority="60" w:unhideWhenUsed="0"/>
-    <w:lsdException w:name="Light List Accent 2" w:semiHidden="0" w:uiPriority="61" w:unhideWhenUsed="0"/>
-    <w:lsdException w:name="Light Grid Accent 2" w:semiHidden="0" w:uiPriority="62" w:unhideWhenUsed="0"/>
-    <w:lsdException w:name="Medium Shading 1 Accent 2" w:semiHidden="0" w:uiPriority="63" w:unhideWhenUsed="0"/>
-    <w:lsdException w:name="Medium Shading 2 Accent 2" w:semiHidden="0" w:uiPriority="64" w:unhideWhenUsed="0"/>
-    <w:lsdException w:name="Medium List 1 Accent 2" w:semiHidden="0" w:uiPriority="65" w:unhideWhenUsed="0"/>
-    <w:lsdException w:name="Medium List 2 Accent 2" w:semiHidden="0" w:uiPriority="66" w:unhideWhenUsed="0"/>
-    <w:lsdException w:name="Medium Grid 1 Accent 2" w:semiHidden="0" w:uiPriority="67" w:unhideWhenUsed="0"/>
-    <w:lsdException w:name="Medium Grid 2 Accent 2" w:semiHidden="0" w:uiPriority="68" w:unhideWhenUsed="0"/>
-    <w:lsdException w:name="Medium Grid 3 Accent 2" w:semiHidden="0" w:uiPriority="69" w:unhideWhenUsed="0"/>
-    <w:lsdException w:name="Dark List Accent 2" w:semiHidden="0" w:uiPriority="70" w:unhideWhenUsed="0"/>
-    <w:lsdException w:name="Colorful Shading Accent 2" w:semiHidden="0" w:uiPriority="71" w:unhideWhenUsed="0"/>
-    <w:lsdException w:name="Colorful List Accent 2" w:semiHidden="0" w:uiPriority="72" w:unhideWhenUsed="0"/>
-    <w:lsdException w:name="Colorful Grid Accent 2" w:semiHidden="0" w:uiPriority="73" w:unhideWhenUsed="0"/>
-    <w:lsdException w:name="Light Shading Accent 3" w:semiHidden="0" w:uiPriority="60" w:unhideWhenUsed="0"/>
-    <w:lsdException w:name="Light List Accent 3" w:semiHidden="0" w:uiPriority="61" w:unhideWhenUsed="0"/>
-    <w:lsdException w:name="Light Grid Accent 3" w:semiHidden="0" w:uiPriority="62" w:unhideWhenUsed="0"/>
-    <w:lsdException w:name="Medium Shading 1 Accent 3" w:semiHidden="0" w:uiPriority="63" w:unhideWhenUsed="0"/>
-    <w:lsdException w:name="Medium Shading 2 Accent 3" w:semiHidden="0" w:uiPriority="64" w:unhideWhenUsed="0"/>
-    <w:lsdException w:name="Medium List 1 Accent 3" w:semiHidden="0" w:uiPriority="65" w:unhideWhenUsed="0"/>
-    <w:lsdException w:name="Medium List 2 Accent 3" w:semiHidden="0" w:uiPriority="66" w:unhideWhenUsed="0"/>
-    <w:lsdException w:name="Medium Grid 1 Accent 3" w:semiHidden="0" w:uiPriority="67" w:unhideWhenUsed="0"/>
-    <w:lsdException w:name="Medium Grid 2 Accent 3" w:semiHidden="0" w:uiPriority="68" w:unhideWhenUsed="0"/>
-    <w:lsdException w:name="Medium Grid 3 Accent 3" w:semiHidden="0" w:uiPriority="69" w:unhideWhenUsed="0"/>
-    <w:lsdException w:name="Dark List Accent 3" w:semiHidden="0" w:uiPriority="70" w:unhideWhenUsed="0"/>
-    <w:lsdException w:name="Colorful Shading Accent 3" w:semiHidden="0" w:uiPriority="71" w:unhideWhenUsed="0"/>
-    <w:lsdException w:name="Colorful List Accent 3" w:semiHidden="0" w:uiPriority="72" w:unhideWhenUsed="0"/>
-    <w:lsdException w:name="Colorful Grid Accent 3" w:semiHidden="0" w:uiPriority="73" w:unhideWhenUsed="0"/>
-    <w:lsdException w:name="Light Shading Accent 4" w:semiHidden="0" w:uiPriority="60" w:unhideWhenUsed="0"/>
-    <w:lsdException w:name="Light List Accent 4" w:semiHidden="0" w:uiPriority="61" w:unhideWhenUsed="0"/>
-    <w:lsdException w:name="Light Grid Accent 4" w:semiHidden="0" w:uiPriority="62" w:unhideWhenUsed="0"/>
-    <w:lsdException w:name="Medium Shading 1 Accent 4" w:semiHidden="0" w:uiPriority="63" w:unhideWhenUsed="0"/>
-    <w:lsdException w:name="Medium Shading 2 Accent 4" w:semiHidden="0" w:uiPriority="64" w:unhideWhenUsed="0"/>
-    <w:lsdException w:name="Medium List 1 Accent 4" w:semiHidden="0" w:uiPriority="65" w:unhideWhenUsed="0"/>
-    <w:lsdException w:name="Medium List 2 Accent 4" w:semiHidden="0" w:uiPriority="66" w:unhideWhenUsed="0"/>
-    <w:lsdException w:name="Medium Grid 1 Accent 4" w:semiHidden="0" w:uiPriority="67" w:unhideWhenUsed="0"/>
-    <w:lsdException w:name="Medium Grid 2 Accent 4" w:semiHidden="0" w:uiPriority="68" w:unhideWhenUsed="0"/>
-    <w:lsdException w:name="Medium Grid 3 Accent 4" w:semiHidden="0" w:uiPriority="69" w:unhideWhenUsed="0"/>
-    <w:lsdException w:name="Dark List Accent 4" w:semiHidden="0" w:uiPriority="70" w:unhideWhenUsed="0"/>
-    <w:lsdException w:name="Colorful Shading Accent 4" w:semiHidden="0" w:uiPriority="71" w:unhideWhenUsed="0"/>
-    <w:lsdException w:name="Colorful List Accent 4" w:semiHidden="0" w:uiPriority="72" w:unhideWhenUsed="0"/>
-    <w:lsdException w:name="Colorful Grid Accent 4" w:semiHidden="0" w:uiPriority="73" w:unhideWhenUsed="0"/>
-    <w:lsdException w:name="Light Shading Accent 5" w:semiHidden="0" w:uiPriority="60" w:unhideWhenUsed="0"/>
-    <w:lsdException w:name="Light List Accent 5" w:semiHidden="0" w:uiPriority="61" w:unhideWhenUsed="0"/>
-    <w:lsdException w:name="Light Grid Accent 5" w:semiHidden="0" w:uiPriority="62" w:unhideWhenUsed="0"/>
-    <w:lsdException w:name="Medium Shading 1 Accent 5" w:semiHidden="0" w:uiPriority="63" w:unhideWhenUsed="0"/>
-    <w:lsdException w:name="Medium Shading 2 Accent 5" w:semiHidden="0" w:uiPriority="64" w:unhideWhenUsed="0"/>
-    <w:lsdException w:name="Medium List 1 Accent 5" w:semiHidden="0" w:uiPriority="65" w:unhideWhenUsed="0"/>
-    <w:lsdException w:name="Medium List 2 Accent 5" w:semiHidden="0" w:uiPriority="66" w:unhideWhenUsed="0"/>
-    <w:lsdException w:name="Medium Grid 1 Accent 5" w:semiHidden="0" w:uiPriority="67" w:unhideWhenUsed="0"/>
-    <w:lsdException w:name="Medium Grid 2 Accent 5" w:semiHidden="0" w:uiPriority="68" w:unhideWhenUsed="0"/>
-    <w:lsdException w:name="Medium Grid 3 Accent 5" w:semiHidden="0" w:uiPriority="69" w:unhideWhenUsed="0"/>
-    <w:lsdException w:name="Dark List Accent 5" w:semiHidden="0" w:uiPriority="70" w:unhideWhenUsed="0"/>
-    <w:lsdException w:name="Colorful Shading Accent 5" w:semiHidden="0" w:uiPriority="71" w:unhideWhenUsed="0"/>
-    <w:lsdException w:name="Colorful List Accent 5" w:semiHidden="0" w:uiPriority="72" w:unhideWhenUsed="0"/>
-    <w:lsdException w:name="Colorful Grid Accent 5" w:semiHidden="0" w:uiPriority="73" w:unhideWhenUsed="0"/>
-    <w:lsdException w:name="Light Shading Accent 6" w:semiHidden="0" w:uiPriority="60" w:unhideWhenUsed="0"/>
-    <w:lsdException w:name="Light List Accent 6" w:semiHidden="0" w:uiPriority="61" w:unhideWhenUsed="0"/>
-    <w:lsdException w:name="Light Grid Accent 6" w:semiHidden="0" w:uiPriority="62" w:unhideWhenUsed="0"/>
-    <w:lsdException w:name="Medium Shading 1 Accent 6" w:semiHidden="0" w:uiPriority="63" w:unhideWhenUsed="0"/>
-    <w:lsdException w:name="Medium Shading 2 Accent 6" w:semiHidden="0" w:uiPriority="64" w:unhideWhenUsed="0"/>
-    <w:lsdException w:name="Medium List 1 Accent 6" w:semiHidden="0" w:uiPriority="65" w:unhideWhenUsed="0"/>
-    <w:lsdException w:name="Medium List 2 Accent 6" w:semiHidden="0" w:uiPriority="66" w:unhideWhenUsed="0"/>
-    <w:lsdException w:name="Medium Grid 1 Accent 6" w:semiHidden="0" w:uiPriority="67" w:unhideWhenUsed="0"/>
-    <w:lsdException w:name="Medium Grid 2 Accent 6" w:semiHidden="0" w:uiPriority="68" w:unhideWhenUsed="0"/>
-    <w:lsdException w:name="Medium Grid 3 Accent 6" w:semiHidden="0" w:uiPriority="69" w:unhideWhenUsed="0"/>
-    <w:lsdException w:name="Dark List Accent 6" w:semiHidden="0" w:uiPriority="70" w:unhideWhenUsed="0"/>
-    <w:lsdException w:name="Colorful Shading Accent 6" w:semiHidden="0" w:uiPriority="71" w:unhideWhenUsed="0"/>
-    <w:lsdException w:name="Colorful List Accent 6" w:semiHidden="0" w:uiPriority="72" w:unhideWhenUsed="0"/>
-    <w:lsdException w:name="Colorful Grid Accent 6" w:semiHidden="0" w:uiPriority="73" w:unhideWhenUsed="0"/>
-    <w:lsdException w:name="Subtle Emphasis" w:semiHidden="0" w:uiPriority="19" w:unhideWhenUsed="0" w:qFormat="1"/>
-    <w:lsdException w:name="Intense Emphasis" w:semiHidden="0" w:uiPriority="21" w:unhideWhenUsed="0" w:qFormat="1"/>
-    <w:lsdException w:name="Subtle Reference" w:semiHidden="0" w:uiPriority="31" w:unhideWhenUsed="0" w:qFormat="1"/>
-    <w:lsdException w:name="Intense Reference" w:semiHidden="0" w:uiPriority="32" w:unhideWhenUsed="0" w:qFormat="1"/>
-    <w:lsdException w:name="Book Title" w:semiHidden="0" w:uiPriority="33" w:unhideWhenUsed="0" w:qFormat="1"/>
-    <w:lsdException w:name="Bibliography" w:uiPriority="37"/>
-    <w:lsdException w:name="TOC Heading" w:uiPriority="39" w:qFormat="1"/>
-  </w:latentStyles>
-  <w:style w:type="paragraph" w:default="1" w:styleId="Normal">
-    <w:name w:val="Normal"/>
-    <w:qFormat/>
-    <w:rsid w:val="004C0474"/>
-  </w:style>
-  <w:style w:type="character" w:default="1" w:styleId="Fuentedeprrafopredeter">
-    <w:name w:val="Default Paragraph Font"/>
-    <w:uiPriority w:val="1"/>
-    <w:semiHidden/>
-    <w:unhideWhenUsed/>
-  </w:style>
-  <w:style w:type="table" w:default="1" w:styleId="Tablanormal">
-    <w:name w:val="Normal Table"/>
-    <w:uiPriority w:val="99"/>
-    <w:semiHidden/>
-    <w:unhideWhenUsed/>
-    <w:qFormat/>
-    <w:tblPr>
-      <w:tblInd w:w="0" w:type="dxa"/>
-      <w:tblCellMar>
-        <w:top w:w="0" w:type="dxa"/>
-        <w:left w:w="108" w:type="dxa"/>
-        <w:bottom w:w="0" w:type="dxa"/>
-        <w:right w:w="108" w:type="dxa"/>
-      </w:tblCellMar>
-    </w:tblPr>
-  </w:style>
-  <w:style w:type="numbering" w:default="1" w:styleId="Sinlista">
-    <w:name w:val="No List"/>
-    <w:uiPriority w:val="99"/>
-    <w:semiHidden/>
-    <w:unhideWhenUsed/>
-  </w:style>
-  <w:style w:type="paragraph" w:customStyle="1" w:styleId="FE0DF79C51E04AF5836B5751D6CC3A9D">
-    <w:name w:val="FE0DF79C51E04AF5836B5751D6CC3A9D"/>
-    <w:rsid w:val="00AE66E0"/>
-  </w:style>
-  <w:style w:type="paragraph" w:customStyle="1" w:styleId="C99C44CBD95A4346B15AB129F4BA0A8F">
-    <w:name w:val="C99C44CBD95A4346B15AB129F4BA0A8F"/>
-    <w:rsid w:val="00AE66E0"/>
-  </w:style>
-  <w:style w:type="paragraph" w:customStyle="1" w:styleId="3CA04A56460D451BA3034D472D81F3B9">
-    <w:name w:val="3CA04A56460D451BA3034D472D81F3B9"/>
-    <w:rsid w:val="00AE66E0"/>
-  </w:style>
-  <w:style w:type="paragraph" w:customStyle="1" w:styleId="86ADFA426DB649F8BE0D4906B56E0C32">
-    <w:name w:val="86ADFA426DB649F8BE0D4906B56E0C32"/>
-    <w:rsid w:val="00AE66E0"/>
-  </w:style>
-  <w:style w:type="paragraph" w:customStyle="1" w:styleId="813BBDCDC1694CC48703F2BBB21E08CF">
-    <w:name w:val="813BBDCDC1694CC48703F2BBB21E08CF"/>
-    <w:rsid w:val="00AE66E0"/>
-  </w:style>
-  <w:style w:type="paragraph" w:customStyle="1" w:styleId="B0EB15A95DC84CA580EB035D3B87C7C7">
-    <w:name w:val="B0EB15A95DC84CA580EB035D3B87C7C7"/>
-    <w:rsid w:val="00AE66E0"/>
-  </w:style>
-  <w:style w:type="paragraph" w:customStyle="1" w:styleId="BEE6D4BA1CB8455BAC92C7EB2E3356AA">
-    <w:name w:val="BEE6D4BA1CB8455BAC92C7EB2E3356AA"/>
-    <w:rsid w:val="00AE66E0"/>
-  </w:style>
-  <w:style w:type="paragraph" w:customStyle="1" w:styleId="5D0A05D1CEE843D687B9DB38DF9D913D">
-    <w:name w:val="5D0A05D1CEE843D687B9DB38DF9D913D"/>
-    <w:rsid w:val="00AE66E0"/>
-  </w:style>
-  <w:style w:type="paragraph" w:customStyle="1" w:styleId="251B666A46BF4FD281ED846EC1BB1FF0">
-    <w:name w:val="251B666A46BF4FD281ED846EC1BB1FF0"/>
-    <w:rsid w:val="00AE66E0"/>
-  </w:style>
-</w:styles>
-</file>
-
-<file path=word/glossary/webSettings.xml><?xml version="1.0" encoding="utf-8"?>
-<w:webSettings xmlns:r="http://schemas.openxmlformats.org/officeDocument/2006/relationships" xmlns:w="http://schemas.openxmlformats.org/wordprocessingml/2006/main">
-  <w:optimizeForBrowser/>
-</w:webSettings>
-</file>
-
 <file path=word/theme/theme1.xml><?xml version="1.0" encoding="utf-8"?>
 <a:theme xmlns:a="http://schemas.openxmlformats.org/drawingml/2006/main" name="Tema de Office">
   <a:themeElements>

</xml_diff>